<commit_message>
Dateibenennung auf zwei Hierarchieebenen umgestellt
3-0-Anhang.md statt 3-Anhang.md
</commit_message>
<xml_diff>
--- a/de/lernOS-Template-Guide-de.docx
+++ b/de/lernOS-Template-Guide-de.docx
@@ -337,7 +337,7 @@
       </w:r>
     </w:p>
     <w:bookmarkEnd w:id="24"/>
-    <w:bookmarkStart w:id="131" w:name="grundlagen"/>
+    <w:bookmarkStart w:id="35" w:name="grundlagen"/>
     <w:p>
       <w:pPr>
         <w:pStyle w:val="Heading1"/>
@@ -658,7 +658,23 @@
       </w:r>
     </w:p>
     <w:bookmarkEnd w:id="34"/>
-    <w:bookmarkStart w:id="42" w:name="lebenszyklus-eines-leitfadens"/>
+    <w:bookmarkEnd w:id="35"/>
+    <w:bookmarkStart w:id="136" w:name="section"/>
+    <w:p>
+      <w:pPr>
+        <w:pStyle w:val="Heading1"/>
+      </w:pPr>
+      <w:r>
+        <w:rPr>
+          <w:rStyle w:val="SectionNumber"/>
+        </w:rPr>
+        <w:t xml:space="preserve">3</w:t>
+      </w:r>
+      <w:r>
+        <w:tab/>
+      </w:r>
+    </w:p>
+    <w:bookmarkStart w:id="46" w:name="lebenszyklus-eines-leitfadens"/>
     <w:p>
       <w:pPr>
         <w:pStyle w:val="Heading2"/>
@@ -667,7 +683,7 @@
         <w:rPr>
           <w:rStyle w:val="SectionNumber"/>
         </w:rPr>
-        <w:t xml:space="preserve">2.2</w:t>
+        <w:t xml:space="preserve">3.1</w:t>
       </w:r>
       <w:r>
         <w:tab/>
@@ -686,7 +702,7 @@
       <w:r>
         <w:t xml:space="preserve"> </w:t>
       </w:r>
-      <w:hyperlink r:id="rId35">
+      <w:hyperlink r:id="rId36">
         <w:r>
           <w:rPr>
             <w:rStyle w:val="Hyperlink"/>
@@ -703,6 +719,53 @@
     </w:p>
     <w:p>
       <w:pPr>
+        <w:pStyle w:val="BodyText"/>
+      </w:pPr>
+      <w:r>
+        <w:drawing>
+          <wp:inline>
+            <wp:extent cx="5334000" cy="612321"/>
+            <wp:effectExtent b="0" l="0" r="0" t="0"/>
+            <wp:docPr descr="" title="" id="38" name="Picture"/>
+            <a:graphic>
+              <a:graphicData uri="http://schemas.openxmlformats.org/drawingml/2006/picture">
+                <pic:pic>
+                  <pic:nvPicPr>
+                    <pic:cNvPr descr="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" id="39" name="Picture"/>
+                    <pic:cNvPicPr>
+                      <a:picLocks noChangeArrowheads="1" noChangeAspect="1"/>
+                    </pic:cNvPicPr>
+                  </pic:nvPicPr>
+                  <pic:blipFill>
+                    <a:blip r:embed="rId37"/>
+                    <a:stretch>
+                      <a:fillRect/>
+                    </a:stretch>
+                  </pic:blipFill>
+                  <pic:spPr bwMode="auto">
+                    <a:xfrm>
+                      <a:off x="0" y="0"/>
+                      <a:ext cx="5334000" cy="612321"/>
+                    </a:xfrm>
+                    <a:prstGeom prst="rect">
+                      <a:avLst/>
+                    </a:prstGeom>
+                    <a:noFill/>
+                    <a:ln w="9525">
+                      <a:noFill/>
+                      <a:headEnd/>
+                      <a:tailEnd/>
+                    </a:ln>
+                  </pic:spPr>
+                </pic:pic>
+              </a:graphicData>
+            </a:graphic>
+          </wp:inline>
+        </w:drawing>
+      </w:r>
+    </w:p>
+    <w:p>
+      <w:pPr>
         <w:numPr>
           <w:ilvl w:val="0"/>
           <w:numId w:val="1004"/>
@@ -813,7 +876,7 @@
       <w:r>
         <w:t xml:space="preserve"> </w:t>
       </w:r>
-      <w:hyperlink r:id="rId36">
+      <w:hyperlink r:id="rId40">
         <w:r>
           <w:rPr>
             <w:rStyle w:val="Hyperlink"/>
@@ -827,7 +890,7 @@
       <w:r>
         <w:t xml:space="preserve"> </w:t>
       </w:r>
-      <w:hyperlink r:id="rId37">
+      <w:hyperlink r:id="rId41">
         <w:r>
           <w:rPr>
             <w:rStyle w:val="Hyperlink"/>
@@ -866,7 +929,7 @@
       <w:r>
         <w:t xml:space="preserve"> </w:t>
       </w:r>
-      <w:hyperlink r:id="rId38">
+      <w:hyperlink r:id="rId42">
         <w:r>
           <w:rPr>
             <w:rStyle w:val="Hyperlink"/>
@@ -883,7 +946,7 @@
       <w:r>
         <w:t xml:space="preserve"> </w:t>
       </w:r>
-      <w:hyperlink r:id="rId39">
+      <w:hyperlink r:id="rId43">
         <w:r>
           <w:rPr>
             <w:rStyle w:val="Hyperlink"/>
@@ -943,7 +1006,7 @@
       <w:r>
         <w:t xml:space="preserve"> </w:t>
       </w:r>
-      <w:hyperlink r:id="rId40">
+      <w:hyperlink r:id="rId44">
         <w:r>
           <w:rPr>
             <w:rStyle w:val="Hyperlink"/>
@@ -969,7 +1032,7 @@
       <w:r>
         <w:t xml:space="preserve"> </w:t>
       </w:r>
-      <w:hyperlink r:id="rId41">
+      <w:hyperlink r:id="rId45">
         <w:r>
           <w:rPr>
             <w:rStyle w:val="Hyperlink"/>
@@ -981,8 +1044,8 @@
         <w:t xml:space="preserve">.</w:t>
       </w:r>
     </w:p>
-    <w:bookmarkEnd w:id="42"/>
-    <w:bookmarkStart w:id="43" w:name="lebenszyklus-eines-leitfadens-1"/>
+    <w:bookmarkEnd w:id="46"/>
+    <w:bookmarkStart w:id="49" w:name="inhaltsverzeichnis-und-struktur"/>
     <w:p>
       <w:pPr>
         <w:pStyle w:val="Heading2"/>
@@ -991,13 +1054,13 @@
         <w:rPr>
           <w:rStyle w:val="SectionNumber"/>
         </w:rPr>
-        <w:t xml:space="preserve">2.3</w:t>
+        <w:t xml:space="preserve">3.2</w:t>
       </w:r>
       <w:r>
         <w:tab/>
       </w:r>
       <w:r>
-        <w:t xml:space="preserve">Lebenszyklus eines Leitfadens</w:t>
+        <w:t xml:space="preserve">Inhaltsverzeichnis und Struktur</w:t>
       </w:r>
     </w:p>
     <w:p>
@@ -1005,333 +1068,9 @@
         <w:pStyle w:val="FirstParagraph"/>
       </w:pPr>
       <w:r>
-        <w:t xml:space="preserve">Von der Idee bis zur Fertigstellung durchläuft ein lernOS Leitfaden verschiedene Phasen, die wir als</w:t>
-      </w:r>
-      <w:r>
-        <w:t xml:space="preserve"> </w:t>
-      </w:r>
-      <w:hyperlink r:id="rId35">
-        <w:r>
-          <w:rPr>
-            <w:rStyle w:val="Hyperlink"/>
-          </w:rPr>
-          <w:t xml:space="preserve">Lebenszyklus</w:t>
-        </w:r>
-      </w:hyperlink>
-      <w:r>
-        <w:t xml:space="preserve"> </w:t>
-      </w:r>
-      <w:r>
-        <w:t xml:space="preserve">des Leitfadens bezeichnen. Auch wenn die Geschichte jedes Leitfadens anders verläuft, lassen sich grob folgende Phasen benennen:</w:t>
-      </w:r>
-    </w:p>
-    <w:p>
-      <w:pPr>
-        <w:numPr>
-          <w:ilvl w:val="0"/>
-          <w:numId w:val="1006"/>
-        </w:numPr>
-        <w:pStyle w:val="Compact"/>
-      </w:pPr>
-      <w:r>
-        <w:rPr>
-          <w:bCs/>
-          <w:b/>
-        </w:rPr>
-        <w:t xml:space="preserve">Idee</w:t>
-      </w:r>
-      <w:r>
-        <w:t xml:space="preserve"> </w:t>
-      </w:r>
-      <w:r>
-        <w:t xml:space="preserve">- dine Einzelperson oder eine Gruppe von Personen hat die Idee für einen lernOS Lernpfad oder einen lernOS Leitfaden.</w:t>
-      </w:r>
-    </w:p>
-    <w:p>
-      <w:pPr>
-        <w:numPr>
-          <w:ilvl w:val="0"/>
-          <w:numId w:val="1006"/>
-        </w:numPr>
-        <w:pStyle w:val="Compact"/>
-      </w:pPr>
-      <w:r>
-        <w:rPr>
-          <w:bCs/>
-          <w:b/>
-        </w:rPr>
-        <w:t xml:space="preserve">Zieldefinition</w:t>
-      </w:r>
-      <w:r>
-        <w:t xml:space="preserve"> </w:t>
-      </w:r>
-      <w:r>
-        <w:t xml:space="preserve">- die Idee konkretisierte sich, Lernziel und Zielgruppe der Lernenden werden klarer. Oft entstehen hier auch schon erste Inhalte z.B. in Form von Skizzen, Mitschriften, Mailverkehr etc.</w:t>
-      </w:r>
-    </w:p>
-    <w:p>
-      <w:pPr>
-        <w:numPr>
-          <w:ilvl w:val="0"/>
-          <w:numId w:val="1006"/>
-        </w:numPr>
-        <w:pStyle w:val="Compact"/>
-      </w:pPr>
-      <w:r>
-        <w:rPr>
-          <w:bCs/>
-          <w:b/>
-        </w:rPr>
-        <w:t xml:space="preserve">Erstellung</w:t>
-      </w:r>
-      <w:r>
-        <w:t xml:space="preserve"> </w:t>
-      </w:r>
-      <w:r>
-        <w:t xml:space="preserve">- in dieser Phase werden Struktur und Inhalte erstellt. Lernpfade können in Formaten wie Word, als Google Doc oder PowerPoint entstehen, lernOS Leitfäden haben immer Markdown als Quellformat.</w:t>
-      </w:r>
-    </w:p>
-    <w:p>
-      <w:pPr>
-        <w:numPr>
-          <w:ilvl w:val="0"/>
-          <w:numId w:val="1006"/>
-        </w:numPr>
-        <w:pStyle w:val="Compact"/>
-      </w:pPr>
-      <w:r>
-        <w:rPr>
-          <w:bCs/>
-          <w:b/>
-        </w:rPr>
-        <w:t xml:space="preserve">Veröffentlichung</w:t>
-      </w:r>
-      <w:r>
-        <w:t xml:space="preserve"> </w:t>
-      </w:r>
-      <w:r>
-        <w:t xml:space="preserve">- der Leitfaden wir als Repository auf GitHub veröffentlicht. Standardmäßig werden neben Markdown die Formate PDF, Word, HTML, und E-Book (EPUB, Mobipocket) produziert. Ist der Lernpfad eines Leitfaden noch nicht in der Praxis getestet, empfehlen wir 0.x Versionsnummer. Nach absolviertem Praxistest erhält der Leitfaden dann die Versionsnummer 1.0. Diese sollte dann mindestens in Deutsch und Englisch vorliegen, um internationale Nutzung zu ermöglichen.</w:t>
-      </w:r>
-    </w:p>
-    <w:p>
-      <w:pPr>
-        <w:numPr>
-          <w:ilvl w:val="0"/>
-          <w:numId w:val="1006"/>
-        </w:numPr>
-        <w:pStyle w:val="Compact"/>
-      </w:pPr>
-      <w:r>
-        <w:rPr>
-          <w:bCs/>
-          <w:b/>
-        </w:rPr>
-        <w:t xml:space="preserve">Promotion</w:t>
-      </w:r>
-      <w:r>
-        <w:t xml:space="preserve"> </w:t>
-      </w:r>
-      <w:r>
-        <w:t xml:space="preserve">- der Leitfaden wird bekannt gemacht und Lernende zur Nutzung animiert (wichtig für die Erhebung von Feedback). Das kann z.B. über die lernOS Community-Plattform</w:t>
-      </w:r>
-      <w:r>
-        <w:t xml:space="preserve"> </w:t>
-      </w:r>
-      <w:hyperlink r:id="rId36">
-        <w:r>
-          <w:rPr>
-            <w:rStyle w:val="Hyperlink"/>
-          </w:rPr>
-          <w:t xml:space="preserve">CONNECT</w:t>
-        </w:r>
-      </w:hyperlink>
-      <w:r>
-        <w:t xml:space="preserve">, den lernOS Community Call und den Twitter-Account</w:t>
-      </w:r>
-      <w:r>
-        <w:t xml:space="preserve"> </w:t>
-      </w:r>
-      <w:hyperlink r:id="rId37">
-        <w:r>
-          <w:rPr>
-            <w:rStyle w:val="Hyperlink"/>
-          </w:rPr>
-          <w:t xml:space="preserve">@lern_os</w:t>
-        </w:r>
-      </w:hyperlink>
-      <w:r>
-        <w:t xml:space="preserve"> </w:t>
-      </w:r>
-      <w:r>
-        <w:t xml:space="preserve">erfolgen.</w:t>
-      </w:r>
-    </w:p>
-    <w:p>
-      <w:pPr>
-        <w:numPr>
-          <w:ilvl w:val="0"/>
-          <w:numId w:val="1006"/>
-        </w:numPr>
-        <w:pStyle w:val="Compact"/>
-      </w:pPr>
-      <w:r>
-        <w:rPr>
-          <w:bCs/>
-          <w:b/>
-        </w:rPr>
-        <w:t xml:space="preserve">Pflege</w:t>
-      </w:r>
-      <w:r>
-        <w:t xml:space="preserve"> </w:t>
-      </w:r>
-      <w:r>
-        <w:t xml:space="preserve">- in dieser Phase kümmert sich der Autor (Maintainer) - idealerweise mit einem Team von Mit-Autoren - um die Pflege des Leitfadens, den Ausbau der Inhalte und die Einarbeitung von Feedback. Wir empfehlen, Leitfäden in regelmäßigen Abständen zu aktualisieren und dadurch kontinuierlich zu verbessern (z.B. vierteljährlich oder halbjährlich). Für die Planung der Weiterentwicklung eignet sich ein Knaben-Board z.B. als</w:t>
-      </w:r>
-      <w:r>
-        <w:t xml:space="preserve"> </w:t>
-      </w:r>
-      <w:hyperlink r:id="rId38">
-        <w:r>
-          <w:rPr>
-            <w:rStyle w:val="Hyperlink"/>
-          </w:rPr>
-          <w:t xml:space="preserve">GitHub Projekt Board</w:t>
-        </w:r>
-      </w:hyperlink>
-      <w:r>
-        <w:t xml:space="preserve"> </w:t>
-      </w:r>
-      <w:r>
-        <w:t xml:space="preserve">oder</w:t>
-      </w:r>
-      <w:r>
-        <w:t xml:space="preserve"> </w:t>
-      </w:r>
-      <w:hyperlink r:id="rId39">
-        <w:r>
-          <w:rPr>
-            <w:rStyle w:val="Hyperlink"/>
-          </w:rPr>
-          <w:t xml:space="preserve">Trello Board</w:t>
-        </w:r>
-      </w:hyperlink>
-      <w:r>
-        <w:t xml:space="preserve">.</w:t>
-      </w:r>
-    </w:p>
-    <w:p>
-      <w:pPr>
-        <w:numPr>
-          <w:ilvl w:val="0"/>
-          <w:numId w:val="1006"/>
-        </w:numPr>
-        <w:pStyle w:val="Compact"/>
-      </w:pPr>
-      <w:r>
-        <w:rPr>
-          <w:bCs/>
-          <w:b/>
-        </w:rPr>
-        <w:t xml:space="preserve">Archivierung</w:t>
-      </w:r>
-      <w:r>
-        <w:t xml:space="preserve"> </w:t>
-      </w:r>
-      <w:r>
-        <w:t xml:space="preserve">- wenn der Leitfaden nicht weiter gepflegt wird und die Inhalte veraltet und nicht mehr nutzbar sind, werden die Inhalte archiviert, bleiben aber weiterhin verfügbar.</w:t>
-      </w:r>
-    </w:p>
-    <w:p>
-      <w:pPr>
-        <w:pStyle w:val="FirstParagraph"/>
-      </w:pPr>
-      <w:r>
-        <w:rPr>
-          <w:bCs/>
-          <w:b/>
-        </w:rPr>
-        <w:t xml:space="preserve">Siehe auch:</w:t>
-      </w:r>
-    </w:p>
-    <w:p>
-      <w:pPr>
-        <w:numPr>
-          <w:ilvl w:val="0"/>
-          <w:numId w:val="1007"/>
-        </w:numPr>
-        <w:pStyle w:val="Compact"/>
-      </w:pPr>
-      <w:r>
-        <w:t xml:space="preserve">Wiki-Seite</w:t>
-      </w:r>
-      <w:r>
-        <w:t xml:space="preserve"> </w:t>
-      </w:r>
-      <w:hyperlink r:id="rId40">
-        <w:r>
-          <w:rPr>
-            <w:rStyle w:val="Hyperlink"/>
-          </w:rPr>
-          <w:t xml:space="preserve">How to release a new guide version</w:t>
-        </w:r>
-      </w:hyperlink>
-      <w:r>
-        <w:t xml:space="preserve">.</w:t>
-      </w:r>
-    </w:p>
-    <w:p>
-      <w:pPr>
-        <w:numPr>
-          <w:ilvl w:val="0"/>
-          <w:numId w:val="1007"/>
-        </w:numPr>
-        <w:pStyle w:val="Compact"/>
-      </w:pPr>
-      <w:r>
-        <w:t xml:space="preserve">Wiki-Seite</w:t>
-      </w:r>
-      <w:r>
-        <w:t xml:space="preserve"> </w:t>
-      </w:r>
-      <w:hyperlink r:id="rId41">
-        <w:r>
-          <w:rPr>
-            <w:rStyle w:val="Hyperlink"/>
-          </w:rPr>
-          <w:t xml:space="preserve">How to fork a lernOS Guide</w:t>
-        </w:r>
-      </w:hyperlink>
-      <w:r>
-        <w:t xml:space="preserve">.</w:t>
-      </w:r>
-    </w:p>
-    <w:bookmarkEnd w:id="43"/>
-    <w:bookmarkStart w:id="50" w:name="inhaltsverzeichnis-und-struktur"/>
-    <w:p>
-      <w:pPr>
-        <w:pStyle w:val="Heading2"/>
-      </w:pPr>
-      <w:r>
-        <w:rPr>
-          <w:rStyle w:val="SectionNumber"/>
-        </w:rPr>
-        <w:t xml:space="preserve">2.4</w:t>
-      </w:r>
-      <w:r>
-        <w:tab/>
-      </w:r>
-      <w:r>
-        <w:t xml:space="preserve">Inhaltsverzeichnis und Struktur</w:t>
-      </w:r>
-    </w:p>
-    <w:p>
-      <w:pPr>
-        <w:pStyle w:val="FirstParagraph"/>
-      </w:pPr>
-      <w:r>
         <w:t xml:space="preserve">Zur einfachen Orientierung für die Lernenden haben alle lernOS Leitfäden die gleiche Grundstruktur (</w:t>
       </w:r>
-      <w:hyperlink r:id="rId44">
+      <w:hyperlink r:id="rId47">
         <w:r>
           <w:rPr>
             <w:rStyle w:val="Hyperlink"/>
@@ -1343,40 +1082,58 @@
         <w:t xml:space="preserve">). Diese besteht aus den vier Kapiteln Über lernOS, Grundlagen, Lernpfad und Anhang, die im Folgenden beschrieben werden.</w:t>
       </w:r>
     </w:p>
-    <w:bookmarkStart w:id="45" w:name="kapitel-über-lernos"/>
-    <w:p>
-      <w:pPr>
-        <w:pStyle w:val="Heading3"/>
-      </w:pPr>
-      <w:r>
-        <w:rPr>
-          <w:rStyle w:val="SectionNumber"/>
-        </w:rPr>
-        <w:t xml:space="preserve">2.4.1</w:t>
-      </w:r>
-      <w:r>
-        <w:tab/>
-      </w:r>
-      <w:r>
+    <w:p>
+      <w:pPr>
+        <w:numPr>
+          <w:ilvl w:val="0"/>
+          <w:numId w:val="1006"/>
+        </w:numPr>
+      </w:pPr>
+      <w:r>
+        <w:rPr>
+          <w:bCs/>
+          <w:b/>
+        </w:rPr>
         <w:t xml:space="preserve">Kapitel</w:t>
       </w:r>
       <w:r>
-        <w:t xml:space="preserve"> </w:t>
-      </w:r>
-      <w:r>
+        <w:rPr>
+          <w:bCs/>
+          <w:b/>
+        </w:rPr>
+        <w:t xml:space="preserve"> </w:t>
+      </w:r>
+      <w:r>
+        <w:rPr>
+          <w:bCs/>
+          <w:b/>
+        </w:rPr>
         <w:t xml:space="preserve">“</w:t>
       </w:r>
       <w:r>
+        <w:rPr>
+          <w:bCs/>
+          <w:b/>
+        </w:rPr>
         <w:t xml:space="preserve">Über lernOS</w:t>
       </w:r>
       <w:r>
+        <w:rPr>
+          <w:bCs/>
+          <w:b/>
+        </w:rPr>
         <w:t xml:space="preserve">”</w:t>
       </w:r>
-    </w:p>
-    <w:p>
-      <w:pPr>
-        <w:pStyle w:val="FirstParagraph"/>
-      </w:pPr>
+      <w:r>
+        <w:rPr>
+          <w:bCs/>
+          <w:b/>
+        </w:rPr>
+        <w:t xml:space="preserve">:</w:t>
+      </w:r>
+      <w:r>
+        <w:t xml:space="preserve"> </w:t>
+      </w:r>
       <w:r>
         <w:t xml:space="preserve">Das Kapitel</w:t>
       </w:r>
@@ -1399,41 +1156,58 @@
         <w:t xml:space="preserve">erklärt die Grundlagen von lernOS (in allen Leitfäden gleich).</w:t>
       </w:r>
     </w:p>
-    <w:bookmarkEnd w:id="45"/>
-    <w:bookmarkStart w:id="46" w:name="kapitel-grundlagen"/>
-    <w:p>
-      <w:pPr>
-        <w:pStyle w:val="Heading3"/>
-      </w:pPr>
-      <w:r>
-        <w:rPr>
-          <w:rStyle w:val="SectionNumber"/>
-        </w:rPr>
-        <w:t xml:space="preserve">2.4.2</w:t>
-      </w:r>
-      <w:r>
-        <w:tab/>
-      </w:r>
-      <w:r>
+    <w:p>
+      <w:pPr>
+        <w:numPr>
+          <w:ilvl w:val="0"/>
+          <w:numId w:val="1006"/>
+        </w:numPr>
+      </w:pPr>
+      <w:r>
+        <w:rPr>
+          <w:bCs/>
+          <w:b/>
+        </w:rPr>
         <w:t xml:space="preserve">Kapitel</w:t>
       </w:r>
       <w:r>
-        <w:t xml:space="preserve"> </w:t>
-      </w:r>
-      <w:r>
+        <w:rPr>
+          <w:bCs/>
+          <w:b/>
+        </w:rPr>
+        <w:t xml:space="preserve"> </w:t>
+      </w:r>
+      <w:r>
+        <w:rPr>
+          <w:bCs/>
+          <w:b/>
+        </w:rPr>
         <w:t xml:space="preserve">“</w:t>
       </w:r>
       <w:r>
+        <w:rPr>
+          <w:bCs/>
+          <w:b/>
+        </w:rPr>
         <w:t xml:space="preserve">Grundlagen</w:t>
       </w:r>
       <w:r>
+        <w:rPr>
+          <w:bCs/>
+          <w:b/>
+        </w:rPr>
         <w:t xml:space="preserve">”</w:t>
       </w:r>
-    </w:p>
-    <w:p>
-      <w:pPr>
-        <w:pStyle w:val="FirstParagraph"/>
-      </w:pPr>
+      <w:r>
+        <w:rPr>
+          <w:bCs/>
+          <w:b/>
+        </w:rPr>
+        <w:t xml:space="preserve">:</w:t>
+      </w:r>
+      <w:r>
+        <w:t xml:space="preserve"> </w:t>
+      </w:r>
       <w:r>
         <w:t xml:space="preserve">Das Kapitel</w:t>
       </w:r>
@@ -1456,41 +1230,58 @@
         <w:t xml:space="preserve">enthält theoretische Hintergründe und Informationen, die für das Verständnis des Leitfaden-Themas relevant sind. In diesem Kapitel wird viel auf andere verfügbare Quellen und Literatur verwiesen (Hub- oder Kurationsfunktion).</w:t>
       </w:r>
     </w:p>
-    <w:bookmarkEnd w:id="46"/>
-    <w:bookmarkStart w:id="48" w:name="kapitel-lernpfad"/>
-    <w:p>
-      <w:pPr>
-        <w:pStyle w:val="Heading3"/>
-      </w:pPr>
-      <w:r>
-        <w:rPr>
-          <w:rStyle w:val="SectionNumber"/>
-        </w:rPr>
-        <w:t xml:space="preserve">2.4.3</w:t>
-      </w:r>
-      <w:r>
-        <w:tab/>
-      </w:r>
-      <w:r>
+    <w:p>
+      <w:pPr>
+        <w:numPr>
+          <w:ilvl w:val="0"/>
+          <w:numId w:val="1006"/>
+        </w:numPr>
+      </w:pPr>
+      <w:r>
+        <w:rPr>
+          <w:bCs/>
+          <w:b/>
+        </w:rPr>
         <w:t xml:space="preserve">Kapitel</w:t>
       </w:r>
       <w:r>
-        <w:t xml:space="preserve"> </w:t>
-      </w:r>
-      <w:r>
+        <w:rPr>
+          <w:bCs/>
+          <w:b/>
+        </w:rPr>
+        <w:t xml:space="preserve"> </w:t>
+      </w:r>
+      <w:r>
+        <w:rPr>
+          <w:bCs/>
+          <w:b/>
+        </w:rPr>
         <w:t xml:space="preserve">“</w:t>
       </w:r>
       <w:r>
+        <w:rPr>
+          <w:bCs/>
+          <w:b/>
+        </w:rPr>
         <w:t xml:space="preserve">Lernpfad</w:t>
       </w:r>
       <w:r>
+        <w:rPr>
+          <w:bCs/>
+          <w:b/>
+        </w:rPr>
         <w:t xml:space="preserve">”</w:t>
       </w:r>
-    </w:p>
-    <w:p>
-      <w:pPr>
-        <w:pStyle w:val="FirstParagraph"/>
-      </w:pPr>
+      <w:r>
+        <w:rPr>
+          <w:bCs/>
+          <w:b/>
+        </w:rPr>
+        <w:t xml:space="preserve">:</w:t>
+      </w:r>
+      <w:r>
+        <w:t xml:space="preserve"> </w:t>
+      </w:r>
       <w:r>
         <w:t xml:space="preserve">Das Kapitel</w:t>
       </w:r>
@@ -1510,20 +1301,12 @@
         <w:t xml:space="preserve"> </w:t>
       </w:r>
       <w:r>
-        <w:t xml:space="preserve">enthält die Katas (Übungen) des Leitfadens. Jede Kata wird in einem eigenen Kapitel beschrieben, das maximal zwei Druckseiten lang sein sollte (Sushi-Card-Prinzip). Ein Leitfaden kann mehr als einen Lernpfad enthalten.</w:t>
-      </w:r>
-    </w:p>
-    <w:p>
-      <w:pPr>
-        <w:pStyle w:val="BodyText"/>
-      </w:pPr>
-      <w:r>
-        <w:t xml:space="preserve">Wiki-Seite zur</w:t>
-      </w:r>
-      <w:r>
-        <w:t xml:space="preserve"> </w:t>
-      </w:r>
-      <w:hyperlink r:id="rId47">
+        <w:t xml:space="preserve">enthält die Katas (Übungen) des Leitfadens. Jede Kata wird in einem eigenen Kapitel beschrieben, das maximal zwei Druckseiten lang sein sollte (Sushi-Card-Prinzip). Ein Leitfaden kann mehr als einen Lernpfad enthalten. Wiki-Seite zur</w:t>
+      </w:r>
+      <w:r>
+        <w:t xml:space="preserve"> </w:t>
+      </w:r>
+      <w:hyperlink r:id="rId48">
         <w:r>
           <w:rPr>
             <w:rStyle w:val="Hyperlink"/>
@@ -1535,8 +1318,97 @@
         <w:t xml:space="preserve">.</w:t>
       </w:r>
     </w:p>
-    <w:bookmarkEnd w:id="48"/>
-    <w:bookmarkStart w:id="49" w:name="kapitel-anhang"/>
+    <w:p>
+      <w:pPr>
+        <w:numPr>
+          <w:ilvl w:val="0"/>
+          <w:numId w:val="1006"/>
+        </w:numPr>
+      </w:pPr>
+      <w:r>
+        <w:rPr>
+          <w:bCs/>
+          <w:b/>
+        </w:rPr>
+        <w:t xml:space="preserve">Kapitel</w:t>
+      </w:r>
+      <w:r>
+        <w:rPr>
+          <w:bCs/>
+          <w:b/>
+        </w:rPr>
+        <w:t xml:space="preserve"> </w:t>
+      </w:r>
+      <w:r>
+        <w:rPr>
+          <w:bCs/>
+          <w:b/>
+        </w:rPr>
+        <w:t xml:space="preserve">“</w:t>
+      </w:r>
+      <w:r>
+        <w:rPr>
+          <w:bCs/>
+          <w:b/>
+        </w:rPr>
+        <w:t xml:space="preserve">Anhang</w:t>
+      </w:r>
+      <w:r>
+        <w:rPr>
+          <w:bCs/>
+          <w:b/>
+        </w:rPr>
+        <w:t xml:space="preserve">”</w:t>
+      </w:r>
+      <w:r>
+        <w:rPr>
+          <w:bCs/>
+          <w:b/>
+        </w:rPr>
+        <w:t xml:space="preserve">:</w:t>
+      </w:r>
+      <w:r>
+        <w:t xml:space="preserve"> </w:t>
+      </w:r>
+      <w:r>
+        <w:t xml:space="preserve">Das Kapitel Anhang enthält mindestens die</w:t>
+      </w:r>
+      <w:r>
+        <w:t xml:space="preserve"> </w:t>
+      </w:r>
+      <w:r>
+        <w:t xml:space="preserve">“</w:t>
+      </w:r>
+      <w:r>
+        <w:t xml:space="preserve">Änderungshistorie</w:t>
+      </w:r>
+      <w:r>
+        <w:t xml:space="preserve">”</w:t>
+      </w:r>
+      <w:r>
+        <w:t xml:space="preserve">, oft auch ein Kapitel mit Danksagungen (z.B. um Beitragende zu nennen).</w:t>
+      </w:r>
+    </w:p>
+    <w:bookmarkEnd w:id="49"/>
+    <w:bookmarkStart w:id="63" w:name="inhalt-und-schreibstil"/>
+    <w:p>
+      <w:pPr>
+        <w:pStyle w:val="Heading2"/>
+      </w:pPr>
+      <w:r>
+        <w:rPr>
+          <w:rStyle w:val="SectionNumber"/>
+        </w:rPr>
+        <w:t xml:space="preserve">3.3</w:t>
+      </w:r>
+      <w:r>
+        <w:tab/>
+      </w:r>
+      <w:r>
+        <w:t xml:space="preserve">Inhalt und Schreibstil</w:t>
+      </w:r>
+    </w:p>
+    <w:bookmarkStart w:id="53" w:name="schreibstil"/>
     <w:p>
       <w:pPr>
         <w:pStyle w:val="Heading3"/>
@@ -1545,25 +1417,13 @@
         <w:rPr>
           <w:rStyle w:val="SectionNumber"/>
         </w:rPr>
-        <w:t xml:space="preserve">2.4.4</w:t>
+        <w:t xml:space="preserve">3.3.1</w:t>
       </w:r>
       <w:r>
         <w:tab/>
       </w:r>
       <w:r>
-        <w:t xml:space="preserve">Kapitel</w:t>
-      </w:r>
-      <w:r>
-        <w:t xml:space="preserve"> </w:t>
-      </w:r>
-      <w:r>
-        <w:t xml:space="preserve">“</w:t>
-      </w:r>
-      <w:r>
-        <w:t xml:space="preserve">Anhang</w:t>
-      </w:r>
-      <w:r>
-        <w:t xml:space="preserve">”</w:t>
+        <w:t xml:space="preserve">Schreibstil</w:t>
       </w:r>
     </w:p>
     <w:p>
@@ -1571,73 +1431,12 @@
         <w:pStyle w:val="FirstParagraph"/>
       </w:pPr>
       <w:r>
-        <w:t xml:space="preserve">Das Kapitel Anhang enthält mindestens die</w:t>
-      </w:r>
-      <w:r>
-        <w:t xml:space="preserve"> </w:t>
-      </w:r>
-      <w:r>
-        <w:t xml:space="preserve">“</w:t>
-      </w:r>
-      <w:r>
-        <w:t xml:space="preserve">Änderungshistorie</w:t>
-      </w:r>
-      <w:r>
-        <w:t xml:space="preserve">”</w:t>
-      </w:r>
-      <w:r>
-        <w:t xml:space="preserve">, oft auch ein Kapitel mit Danksagungen (z.B. um Beitragende zu nennen).</w:t>
-      </w:r>
-    </w:p>
-    <w:bookmarkEnd w:id="49"/>
-    <w:bookmarkEnd w:id="50"/>
-    <w:bookmarkStart w:id="67" w:name="inhalte-medien-und-quellen"/>
-    <w:p>
-      <w:pPr>
-        <w:pStyle w:val="Heading2"/>
-      </w:pPr>
-      <w:r>
-        <w:rPr>
-          <w:rStyle w:val="SectionNumber"/>
-        </w:rPr>
-        <w:t xml:space="preserve">2.5</w:t>
-      </w:r>
-      <w:r>
-        <w:tab/>
-      </w:r>
-      <w:r>
-        <w:t xml:space="preserve">Inhalte, Medien und Quellen</w:t>
-      </w:r>
-    </w:p>
-    <w:bookmarkStart w:id="54" w:name="schreibstil"/>
-    <w:p>
-      <w:pPr>
-        <w:pStyle w:val="Heading3"/>
-      </w:pPr>
-      <w:r>
-        <w:rPr>
-          <w:rStyle w:val="SectionNumber"/>
-        </w:rPr>
-        <w:t xml:space="preserve">2.5.1</w:t>
-      </w:r>
-      <w:r>
-        <w:tab/>
-      </w:r>
-      <w:r>
-        <w:t xml:space="preserve">Schreibstil</w:t>
-      </w:r>
-    </w:p>
-    <w:p>
-      <w:pPr>
-        <w:pStyle w:val="FirstParagraph"/>
-      </w:pPr>
-      <w:r>
         <w:t xml:space="preserve">Damit lernOS Leitfäden möglichst</w:t>
       </w:r>
       <w:r>
         <w:t xml:space="preserve"> </w:t>
       </w:r>
-      <w:hyperlink r:id="rId51">
+      <w:hyperlink r:id="rId50">
         <w:r>
           <w:rPr>
             <w:rStyle w:val="Hyperlink"/>
@@ -1654,7 +1453,7 @@
       <w:r>
         <w:t xml:space="preserve"> </w:t>
       </w:r>
-      <w:hyperlink r:id="rId52">
+      <w:hyperlink r:id="rId51">
         <w:r>
           <w:rPr>
             <w:rStyle w:val="Hyperlink"/>
@@ -1671,7 +1470,7 @@
       <w:r>
         <w:t xml:space="preserve"> </w:t>
       </w:r>
-      <w:hyperlink r:id="rId53">
+      <w:hyperlink r:id="rId52">
         <w:r>
           <w:rPr>
             <w:rStyle w:val="Hyperlink"/>
@@ -1712,8 +1511,8 @@
         <w:t xml:space="preserve">verwendet, um zu aktivieren.</w:t>
       </w:r>
     </w:p>
-    <w:bookmarkEnd w:id="54"/>
-    <w:bookmarkStart w:id="59" w:name="bilder"/>
+    <w:bookmarkEnd w:id="53"/>
+    <w:bookmarkStart w:id="58" w:name="bilder"/>
     <w:p>
       <w:pPr>
         <w:pStyle w:val="Heading3"/>
@@ -1722,7 +1521,7 @@
         <w:rPr>
           <w:rStyle w:val="SectionNumber"/>
         </w:rPr>
-        <w:t xml:space="preserve">2.5.2</w:t>
+        <w:t xml:space="preserve">3.3.2</w:t>
       </w:r>
       <w:r>
         <w:tab/>
@@ -1741,7 +1540,7 @@
       <w:r>
         <w:t xml:space="preserve"> </w:t>
       </w:r>
-      <w:hyperlink r:id="rId55">
+      <w:hyperlink r:id="rId54">
         <w:r>
           <w:rPr>
             <w:rStyle w:val="Hyperlink"/>
@@ -1758,7 +1557,7 @@
       <w:r>
         <w:t xml:space="preserve"> </w:t>
       </w:r>
-      <w:hyperlink r:id="rId56">
+      <w:hyperlink r:id="rId55">
         <w:r>
           <w:rPr>
             <w:rStyle w:val="Hyperlink"/>
@@ -1772,7 +1571,7 @@
       <w:r>
         <w:t xml:space="preserve"> </w:t>
       </w:r>
-      <w:hyperlink r:id="rId57">
+      <w:hyperlink r:id="rId56">
         <w:r>
           <w:rPr>
             <w:rStyle w:val="Hyperlink"/>
@@ -1789,7 +1588,7 @@
       <w:r>
         <w:t xml:space="preserve"> </w:t>
       </w:r>
-      <w:hyperlink r:id="rId58">
+      <w:hyperlink r:id="rId57">
         <w:r>
           <w:rPr>
             <w:rStyle w:val="Hyperlink"/>
@@ -1801,8 +1600,35 @@
         <w:t xml:space="preserve">.</w:t>
       </w:r>
     </w:p>
+    <w:bookmarkEnd w:id="58"/>
+    <w:bookmarkStart w:id="59" w:name="audio-und-video"/>
+    <w:p>
+      <w:pPr>
+        <w:pStyle w:val="Heading3"/>
+      </w:pPr>
+      <w:r>
+        <w:rPr>
+          <w:rStyle w:val="SectionNumber"/>
+        </w:rPr>
+        <w:t xml:space="preserve">3.3.3</w:t>
+      </w:r>
+      <w:r>
+        <w:tab/>
+      </w:r>
+      <w:r>
+        <w:t xml:space="preserve">Audio und Video</w:t>
+      </w:r>
+    </w:p>
+    <w:p>
+      <w:pPr>
+        <w:pStyle w:val="FirstParagraph"/>
+      </w:pPr>
+      <w:r>
+        <w:t xml:space="preserve">Da die Produktionskette auch Textdokumente erzeugt, können in lernOS Leitfäden keine Audio- und Video-Inhalte eingebettet werden. Um trotzdem auf Audio- und Videoinhalte zu verweisen, können diese einfach im Text verlinkt werden.</w:t>
+      </w:r>
+    </w:p>
     <w:bookmarkEnd w:id="59"/>
-    <w:bookmarkStart w:id="60" w:name="audio-und-video"/>
+    <w:bookmarkStart w:id="62" w:name="mehrsprachigkeit"/>
     <w:p>
       <w:pPr>
         <w:pStyle w:val="Heading3"/>
@@ -1811,13 +1637,13 @@
         <w:rPr>
           <w:rStyle w:val="SectionNumber"/>
         </w:rPr>
-        <w:t xml:space="preserve">2.5.3</w:t>
+        <w:t xml:space="preserve">3.3.4</w:t>
       </w:r>
       <w:r>
         <w:tab/>
       </w:r>
       <w:r>
-        <w:t xml:space="preserve">Audio und Video</w:t>
+        <w:t xml:space="preserve">Mehrsprachigkeit</w:t>
       </w:r>
     </w:p>
     <w:p>
@@ -1825,20 +1651,67 @@
         <w:pStyle w:val="FirstParagraph"/>
       </w:pPr>
       <w:r>
-        <w:t xml:space="preserve">Da die Produktionskette auch Textdokumente erzeugt, können in lernOS Leitfäden keine Audio- und Video-Inhalte eingebettet werden. Um trotzdem auf Audio- und Videoinhalte zu verweisen, können diese einfach im Text verlinkt werden.</w:t>
-      </w:r>
-    </w:p>
-    <w:bookmarkEnd w:id="60"/>
-    <w:bookmarkStart w:id="63" w:name="markdown-syntax"/>
-    <w:p>
-      <w:pPr>
-        <w:pStyle w:val="Heading3"/>
+        <w:t xml:space="preserve">lernOS Leitfäden sollten aus Gründen der Barrierefreiheit in möglichst vielen Sprachen vorliegen. Die Übersetzung von Leitfäden kann manuell, aber auch toolgestützt erfolgen. Hierfür wurden bereits folgende Tools verwendet:</w:t>
+      </w:r>
+    </w:p>
+    <w:p>
+      <w:pPr>
+        <w:numPr>
+          <w:ilvl w:val="0"/>
+          <w:numId w:val="1007"/>
+        </w:numPr>
+        <w:pStyle w:val="Compact"/>
+      </w:pPr>
+      <w:hyperlink r:id="rId60">
+        <w:r>
+          <w:rPr>
+            <w:rStyle w:val="Hyperlink"/>
+          </w:rPr>
+          <w:t xml:space="preserve">Deepl</w:t>
+        </w:r>
+      </w:hyperlink>
+      <w:r>
+        <w:t xml:space="preserve"> </w:t>
+      </w:r>
+      <w:r>
+        <w:t xml:space="preserve">- Online-Übersetzungsdienst</w:t>
+      </w:r>
+    </w:p>
+    <w:p>
+      <w:pPr>
+        <w:numPr>
+          <w:ilvl w:val="0"/>
+          <w:numId w:val="1007"/>
+        </w:numPr>
+        <w:pStyle w:val="Compact"/>
+      </w:pPr>
+      <w:hyperlink r:id="rId61">
+        <w:r>
+          <w:rPr>
+            <w:rStyle w:val="Hyperlink"/>
+          </w:rPr>
+          <w:t xml:space="preserve">Microsoft Word</w:t>
+        </w:r>
+      </w:hyperlink>
+      <w:r>
+        <w:t xml:space="preserve"> </w:t>
+      </w:r>
+      <w:r>
+        <w:t xml:space="preserve">- Online-Übersetzungsdienst als Teil von Office 365 (Überprüfen/Übersetzen/Dokument übersetzen)</w:t>
+      </w:r>
+    </w:p>
+    <w:bookmarkEnd w:id="62"/>
+    <w:bookmarkEnd w:id="63"/>
+    <w:bookmarkStart w:id="72" w:name="markdown-syntax"/>
+    <w:p>
+      <w:pPr>
+        <w:pStyle w:val="Heading2"/>
       </w:pPr>
       <w:r>
         <w:rPr>
           <w:rStyle w:val="SectionNumber"/>
         </w:rPr>
-        <w:t xml:space="preserve">2.5.4</w:t>
+        <w:t xml:space="preserve">3.4</w:t>
       </w:r>
       <w:r>
         <w:tab/>
@@ -1857,7 +1730,7 @@
       <w:r>
         <w:t xml:space="preserve"> </w:t>
       </w:r>
-      <w:hyperlink r:id="rId61">
+      <w:hyperlink r:id="rId64">
         <w:r>
           <w:rPr>
             <w:rStyle w:val="Hyperlink"/>
@@ -1869,12 +1742,29 @@
         <w:t xml:space="preserve"> </w:t>
       </w:r>
       <w:r>
-        <w:t xml:space="preserve">genannt werden (z.B. kann man eine Aufzählung mit einem * oder einem - erzeugen). Für lernOS Leitfäden wird, wenn hier nicht anders beschrieben, die</w:t>
-      </w:r>
-      <w:r>
-        <w:t xml:space="preserve"> </w:t>
-      </w:r>
-      <w:hyperlink r:id="rId62">
+        <w:t xml:space="preserve">genannt werden (z.B. kann man eine Aufzählung mit einem * oder einem - erzeugen). Für lernOS Leitfäden wird</w:t>
+      </w:r>
+      <w:r>
+        <w:t xml:space="preserve"> </w:t>
+      </w:r>
+      <w:hyperlink r:id="rId65">
+        <w:r>
+          <w:rPr>
+            <w:rStyle w:val="Hyperlink"/>
+          </w:rPr>
+          <w:t xml:space="preserve">Commonmark</w:t>
+        </w:r>
+      </w:hyperlink>
+      <w:r>
+        <w:t xml:space="preserve"> </w:t>
+      </w:r>
+      <w:r>
+        <w:t xml:space="preserve">und die</w:t>
+      </w:r>
+      <w:r>
+        <w:t xml:space="preserve"> </w:t>
+      </w:r>
+      <w:hyperlink r:id="rId66">
         <w:r>
           <w:rPr>
             <w:rStyle w:val="Hyperlink"/>
@@ -1886,7 +1776,7 @@
         <w:t xml:space="preserve"> </w:t>
       </w:r>
       <w:r>
-        <w:t xml:space="preserve">verwendet. Für die Erstellung eines lernOS Leitfadens kommt man mit einer überschaubaren Anzahl von Markdown-Auszeichnungen aus:</w:t>
+        <w:t xml:space="preserve">als Standard empfohlen.</w:t>
       </w:r>
     </w:p>
     <w:p>
@@ -1898,429 +1788,188 @@
           <w:bCs/>
           <w:b/>
         </w:rPr>
-        <w:t xml:space="preserve">Überschriften:</w:t>
-      </w:r>
-    </w:p>
-    <w:p>
-      <w:pPr>
-        <w:pStyle w:val="SourceCode"/>
-      </w:pPr>
-      <w:r>
-        <w:rPr>
-          <w:rStyle w:val="VerbatimChar"/>
-        </w:rPr>
-        <w:t xml:space="preserve"># Überschrift Ebene 1</w:t>
-      </w:r>
-      <w:r>
-        <w:br/>
-      </w:r>
-      <w:r>
-        <w:rPr>
-          <w:rStyle w:val="VerbatimChar"/>
-        </w:rPr>
-        <w:t xml:space="preserve">## Überschrift Ebene 2</w:t>
-      </w:r>
-      <w:r>
-        <w:br/>
-      </w:r>
-      <w:r>
-        <w:rPr>
-          <w:rStyle w:val="VerbatimChar"/>
-        </w:rPr>
-        <w:t xml:space="preserve">### Überschrift Ebene 3</w:t>
-      </w:r>
-    </w:p>
-    <w:p>
-      <w:pPr>
-        <w:pStyle w:val="FirstParagraph"/>
-      </w:pPr>
-      <w:r>
-        <w:rPr>
-          <w:bCs/>
-          <w:b/>
-        </w:rPr>
-        <w:t xml:space="preserve">Fett und kursiv:</w:t>
-      </w:r>
-    </w:p>
-    <w:p>
-      <w:pPr>
-        <w:pStyle w:val="SourceCode"/>
-      </w:pPr>
-      <w:r>
-        <w:rPr>
-          <w:rStyle w:val="VerbatimChar"/>
-        </w:rPr>
-        <w:t xml:space="preserve">**fett**</w:t>
-      </w:r>
-      <w:r>
-        <w:br/>
-      </w:r>
-      <w:r>
-        <w:rPr>
-          <w:rStyle w:val="VerbatimChar"/>
-        </w:rPr>
-        <w:t xml:space="preserve">*kursiv*</w:t>
-      </w:r>
-    </w:p>
-    <w:p>
-      <w:pPr>
-        <w:pStyle w:val="FirstParagraph"/>
-      </w:pPr>
-      <w:r>
-        <w:rPr>
-          <w:bCs/>
-          <w:b/>
-        </w:rPr>
-        <w:t xml:space="preserve">Liste (unnummeriert):</w:t>
-      </w:r>
-    </w:p>
-    <w:p>
-      <w:pPr>
-        <w:pStyle w:val="SourceCode"/>
-      </w:pPr>
-      <w:r>
-        <w:rPr>
-          <w:rStyle w:val="VerbatimChar"/>
-        </w:rPr>
-        <w:t xml:space="preserve">- Listenpunkt 1</w:t>
-      </w:r>
-      <w:r>
-        <w:br/>
-      </w:r>
-      <w:r>
-        <w:rPr>
-          <w:rStyle w:val="VerbatimChar"/>
-        </w:rPr>
-        <w:t xml:space="preserve">- Listenpunkt 2</w:t>
-      </w:r>
-    </w:p>
-    <w:p>
-      <w:pPr>
-        <w:pStyle w:val="FirstParagraph"/>
-      </w:pPr>
-      <w:r>
-        <w:t xml:space="preserve">Hinweis: Listen mit zwei Ebenen sind in Markdown möglich, werden aber von der Produktionskette nicht unterstützt.</w:t>
-      </w:r>
-    </w:p>
-    <w:p>
-      <w:pPr>
-        <w:pStyle w:val="BodyText"/>
-      </w:pPr>
-      <w:r>
-        <w:rPr>
-          <w:bCs/>
-          <w:b/>
-        </w:rPr>
-        <w:t xml:space="preserve">Liste (nummeriert):</w:t>
-      </w:r>
-    </w:p>
-    <w:p>
-      <w:pPr>
-        <w:pStyle w:val="SourceCode"/>
-      </w:pPr>
-      <w:r>
-        <w:rPr>
-          <w:rStyle w:val="VerbatimChar"/>
-        </w:rPr>
-        <w:t xml:space="preserve">1. Listenpunkt 1</w:t>
-      </w:r>
-      <w:r>
-        <w:br/>
-      </w:r>
-      <w:r>
-        <w:rPr>
-          <w:rStyle w:val="VerbatimChar"/>
-        </w:rPr>
-        <w:t xml:space="preserve">2. Listenpunkt 2</w:t>
-      </w:r>
-    </w:p>
-    <w:p>
-      <w:pPr>
-        <w:pStyle w:val="FirstParagraph"/>
-      </w:pPr>
-      <w:r>
-        <w:t xml:space="preserve">Hinweis: die Liste muss nicht korrekt durchnummeriert sein. Theoretisch kann jede Zeile der Liste mit 1. beginnen.</w:t>
-      </w:r>
-    </w:p>
-    <w:p>
-      <w:pPr>
-        <w:pStyle w:val="BodyText"/>
-      </w:pPr>
-      <w:r>
-        <w:rPr>
-          <w:bCs/>
-          <w:b/>
-        </w:rPr>
-        <w:t xml:space="preserve">Links:</w:t>
-      </w:r>
-    </w:p>
-    <w:p>
-      <w:pPr>
-        <w:pStyle w:val="SourceCode"/>
-      </w:pPr>
-      <w:r>
-        <w:rPr>
-          <w:rStyle w:val="VerbatimChar"/>
-        </w:rPr>
-        <w:t xml:space="preserve">[Cogneon](https://cogneon.de)</w:t>
-      </w:r>
-    </w:p>
-    <w:p>
-      <w:pPr>
-        <w:pStyle w:val="FirstParagraph"/>
-      </w:pPr>
-      <w:r>
-        <w:t xml:space="preserve">Hinweis: Links werden in den produzierten Textdokumenten (z.B. PDF) zu Fußnoten.</w:t>
-      </w:r>
-    </w:p>
-    <w:p>
-      <w:pPr>
-        <w:pStyle w:val="BodyText"/>
-      </w:pPr>
-      <w:r>
-        <w:rPr>
-          <w:bCs/>
-          <w:b/>
-        </w:rPr>
-        <w:t xml:space="preserve">Bilder:</w:t>
-      </w:r>
-    </w:p>
-    <w:p>
-      <w:pPr>
-        <w:pStyle w:val="SourceCode"/>
-      </w:pPr>
-      <w:r>
-        <w:rPr>
-          <w:rStyle w:val="VerbatimChar"/>
-        </w:rPr>
-        <w:t xml:space="preserve">![Alternativtext](./images/bild.png)</w:t>
-      </w:r>
-    </w:p>
-    <w:p>
-      <w:pPr>
-        <w:pStyle w:val="FirstParagraph"/>
-      </w:pPr>
-      <w:r>
-        <w:t xml:space="preserve">Hinweis: der Pfad zum Bild ist im Markdown immer relativ zum Verzeichnis anzugeben, in dem die Markdown-Datei liegt (i.d.R. Unterverzeichnis</w:t>
-      </w:r>
-      <w:r>
-        <w:t xml:space="preserve"> </w:t>
-      </w:r>
-      <w:r>
-        <w:rPr>
-          <w:iCs/>
-          <w:i/>
-        </w:rPr>
-        <w:t xml:space="preserve">images</w:t>
-      </w:r>
-      <w:r>
-        <w:t xml:space="preserve">).</w:t>
-      </w:r>
-    </w:p>
-    <w:p>
-      <w:pPr>
-        <w:pStyle w:val="BodyText"/>
-      </w:pPr>
-      <w:r>
-        <w:rPr>
-          <w:bCs/>
-          <w:b/>
-        </w:rPr>
-        <w:t xml:space="preserve">Code und Syntax Highlighting:</w:t>
-      </w:r>
-    </w:p>
-    <w:p>
-      <w:pPr>
-        <w:pStyle w:val="BodyText"/>
-      </w:pPr>
-      <w:r>
-        <w:t xml:space="preserve">… folgt …</w:t>
-      </w:r>
-    </w:p>
-    <w:p>
-      <w:pPr>
-        <w:pStyle w:val="BodyText"/>
-      </w:pPr>
-      <w:r>
-        <w:rPr>
-          <w:bCs/>
-          <w:b/>
-        </w:rPr>
-        <w:t xml:space="preserve">Tabellen:</w:t>
-      </w:r>
-    </w:p>
-    <w:p>
-      <w:pPr>
-        <w:pStyle w:val="SourceCode"/>
-      </w:pPr>
-      <w:r>
-        <w:rPr>
-          <w:rStyle w:val="VerbatimChar"/>
-        </w:rPr>
-        <w:t xml:space="preserve">| Tables        | Are           | Cool  |</w:t>
-      </w:r>
-      <w:r>
-        <w:br/>
-      </w:r>
-      <w:r>
-        <w:rPr>
-          <w:rStyle w:val="VerbatimChar"/>
-        </w:rPr>
-        <w:t xml:space="preserve">| ------------- |:-------------:| -----:|</w:t>
-      </w:r>
-      <w:r>
-        <w:br/>
-      </w:r>
-      <w:r>
-        <w:rPr>
-          <w:rStyle w:val="VerbatimChar"/>
-        </w:rPr>
-        <w:t xml:space="preserve">| col 3 is      | right-aligned | $1600 |</w:t>
-      </w:r>
-      <w:r>
-        <w:br/>
-      </w:r>
-      <w:r>
-        <w:rPr>
-          <w:rStyle w:val="VerbatimChar"/>
-        </w:rPr>
-        <w:t xml:space="preserve">| col 2 is      | centered      |   $12 |</w:t>
-      </w:r>
-      <w:r>
-        <w:br/>
-      </w:r>
-      <w:r>
-        <w:rPr>
-          <w:rStyle w:val="VerbatimChar"/>
-        </w:rPr>
-        <w:t xml:space="preserve">| zebra stripes | are neat      |    $1 |</w:t>
-      </w:r>
-    </w:p>
-    <w:p>
-      <w:pPr>
-        <w:pStyle w:val="FirstParagraph"/>
-      </w:pPr>
-      <w:r>
-        <w:t xml:space="preserve">Hinweis: Tabellen sind in Markdown schwierig zu editieren und wo möglich zu vermeiden.</w:t>
-      </w:r>
-    </w:p>
-    <w:p>
-      <w:pPr>
-        <w:pStyle w:val="BodyText"/>
-      </w:pPr>
-      <w:r>
-        <w:rPr>
-          <w:bCs/>
-          <w:b/>
-        </w:rPr>
-        <w:t xml:space="preserve">Zitate:</w:t>
-      </w:r>
-    </w:p>
-    <w:p>
-      <w:pPr>
-        <w:pStyle w:val="SourceCode"/>
-      </w:pPr>
-      <w:r>
-        <w:rPr>
-          <w:rStyle w:val="VerbatimChar"/>
-        </w:rPr>
-        <w:t xml:space="preserve">&gt; Eine Investition in Wissen bringt immer noch die besten Zinsen.</w:t>
-      </w:r>
-      <w:r>
-        <w:br/>
-      </w:r>
-      <w:r>
-        <w:rPr>
-          <w:rStyle w:val="VerbatimChar"/>
-        </w:rPr>
-        <w:t xml:space="preserve">&gt; (Benjamin Franklin)</w:t>
-      </w:r>
-    </w:p>
-    <w:p>
-      <w:pPr>
-        <w:pStyle w:val="BlockText"/>
-      </w:pPr>
-      <w:r>
-        <w:t xml:space="preserve">Eine Investition in Wissen bringt immer noch die besten Zinsen.</w:t>
-      </w:r>
-      <w:r>
-        <w:t xml:space="preserve"> </w:t>
-      </w:r>
-      <w:r>
-        <w:t xml:space="preserve">(Benjamin Franklin)</w:t>
-      </w:r>
-    </w:p>
-    <w:p>
-      <w:pPr>
-        <w:pStyle w:val="FirstParagraph"/>
-      </w:pPr>
-      <w:r>
-        <w:rPr>
-          <w:bCs/>
-          <w:b/>
-        </w:rPr>
-        <w:t xml:space="preserve">Horizontale Linie:</w:t>
-      </w:r>
-    </w:p>
-    <w:p>
-      <w:pPr>
-        <w:pStyle w:val="SourceCode"/>
-      </w:pPr>
-      <w:r>
-        <w:rPr>
-          <w:rStyle w:val="VerbatimChar"/>
-        </w:rPr>
-        <w:t xml:space="preserve">---</w:t>
-      </w:r>
-    </w:p>
-    <w:bookmarkEnd w:id="63"/>
-    <w:bookmarkStart w:id="66" w:name="mehrsprachigkeit"/>
-    <w:p>
-      <w:pPr>
-        <w:pStyle w:val="Heading3"/>
-      </w:pPr>
-      <w:r>
-        <w:rPr>
-          <w:rStyle w:val="SectionNumber"/>
-        </w:rPr>
-        <w:t xml:space="preserve">2.5.5</w:t>
-      </w:r>
-      <w:r>
-        <w:tab/>
-      </w:r>
-      <w:r>
-        <w:t xml:space="preserve">Mehrsprachigkeit</w:t>
-      </w:r>
-    </w:p>
-    <w:p>
-      <w:pPr>
-        <w:pStyle w:val="FirstParagraph"/>
-      </w:pPr>
-      <w:r>
-        <w:t xml:space="preserve">lernOS Leitfäden sollten aus Gründen der Barrierefreiheit in möglichst vielen Sprachen vorliegen. Die Übersetzung von Leitfäden kann manuell, aber auch toolgestützt erfolgen. Hierfür wurden bereits folgende Tools verwendet:</w:t>
-      </w:r>
-    </w:p>
-    <w:p>
-      <w:pPr>
-        <w:numPr>
-          <w:ilvl w:val="0"/>
-          <w:numId w:val="1008"/>
-        </w:numPr>
-        <w:pStyle w:val="Compact"/>
-      </w:pPr>
-      <w:hyperlink r:id="rId64">
+        <w:t xml:space="preserve">Hinweis:</w:t>
+      </w:r>
+      <w:r>
+        <w:t xml:space="preserve"> </w:t>
+      </w:r>
+      <w:r>
+        <w:t xml:space="preserve">mkdocs verwendet für die Erstellung der Webversion</w:t>
+      </w:r>
+      <w:r>
+        <w:t xml:space="preserve"> </w:t>
+      </w:r>
+      <w:hyperlink r:id="rId67">
         <w:r>
           <w:rPr>
             <w:rStyle w:val="Hyperlink"/>
           </w:rPr>
-          <w:t xml:space="preserve">Deepl</w:t>
+          <w:t xml:space="preserve">Python-Markdown</w:t>
         </w:r>
       </w:hyperlink>
       <w:r>
-        <w:t xml:space="preserve"> </w:t>
-      </w:r>
-      <w:r>
-        <w:t xml:space="preserve">- Online-Übersetzungsdienst</w:t>
+        <w:t xml:space="preserve">, das nicht alle Elemente von Commonmark &amp; Co. unterstützt.</w:t>
+      </w:r>
+    </w:p>
+    <w:p>
+      <w:pPr>
+        <w:pStyle w:val="BodyText"/>
+      </w:pPr>
+      <w:r>
+        <w:t xml:space="preserve">Für die Erstelleung eines lernOS Leitfadens kommt man mit einer überschaubaren Anzahl von Markdown-Auszeichnungen aus:</w:t>
+      </w:r>
+    </w:p>
+    <w:p>
+      <w:pPr>
+        <w:pStyle w:val="BodyText"/>
+      </w:pPr>
+      <w:r>
+        <w:rPr>
+          <w:bCs/>
+          <w:b/>
+        </w:rPr>
+        <w:t xml:space="preserve">Überschriften:</w:t>
+      </w:r>
+    </w:p>
+    <w:p>
+      <w:pPr>
+        <w:pStyle w:val="SourceCode"/>
+      </w:pPr>
+      <w:r>
+        <w:rPr>
+          <w:rStyle w:val="VerbatimChar"/>
+        </w:rPr>
+        <w:t xml:space="preserve"># Überschrift Ebene 1</w:t>
+      </w:r>
+      <w:r>
+        <w:br/>
+      </w:r>
+      <w:r>
+        <w:rPr>
+          <w:rStyle w:val="VerbatimChar"/>
+        </w:rPr>
+        <w:t xml:space="preserve">## Überschrift Ebene 2</w:t>
+      </w:r>
+      <w:r>
+        <w:br/>
+      </w:r>
+      <w:r>
+        <w:rPr>
+          <w:rStyle w:val="VerbatimChar"/>
+        </w:rPr>
+        <w:t xml:space="preserve">### Überschrift Ebene 3</w:t>
+      </w:r>
+    </w:p>
+    <w:p>
+      <w:pPr>
+        <w:pStyle w:val="FirstParagraph"/>
+      </w:pPr>
+      <w:r>
+        <w:rPr>
+          <w:bCs/>
+          <w:b/>
+        </w:rPr>
+        <w:t xml:space="preserve">Auszeichnung:</w:t>
+      </w:r>
+    </w:p>
+    <w:p>
+      <w:pPr>
+        <w:pStyle w:val="BodyText"/>
+      </w:pPr>
+      <w:r>
+        <w:t xml:space="preserve">So kann man</w:t>
+      </w:r>
+      <w:r>
+        <w:t xml:space="preserve"> </w:t>
+      </w:r>
+      <w:r>
+        <w:rPr>
+          <w:bCs/>
+          <w:b/>
+        </w:rPr>
+        <w:t xml:space="preserve">fetten Text</w:t>
+      </w:r>
+      <w:r>
+        <w:t xml:space="preserve"> </w:t>
+      </w:r>
+      <w:r>
+        <w:t xml:space="preserve">und</w:t>
+      </w:r>
+      <w:r>
+        <w:t xml:space="preserve"> </w:t>
+      </w:r>
+      <w:r>
+        <w:rPr>
+          <w:iCs/>
+          <w:i/>
+        </w:rPr>
+        <w:t xml:space="preserve">kursiven Text</w:t>
+      </w:r>
+      <w:r>
+        <w:t xml:space="preserve"> </w:t>
+      </w:r>
+      <w:r>
+        <w:t xml:space="preserve">erstellen:</w:t>
+      </w:r>
+    </w:p>
+    <w:p>
+      <w:pPr>
+        <w:pStyle w:val="SourceCode"/>
+      </w:pPr>
+      <w:r>
+        <w:rPr>
+          <w:rStyle w:val="VerbatimChar"/>
+        </w:rPr>
+        <w:t xml:space="preserve">**fett**</w:t>
+      </w:r>
+      <w:r>
+        <w:br/>
+      </w:r>
+      <w:r>
+        <w:rPr>
+          <w:rStyle w:val="VerbatimChar"/>
+        </w:rPr>
+        <w:t xml:space="preserve">*kursiv*</w:t>
+      </w:r>
+    </w:p>
+    <w:p>
+      <w:pPr>
+        <w:pStyle w:val="FirstParagraph"/>
+      </w:pPr>
+      <w:r>
+        <w:rPr>
+          <w:bCs/>
+          <w:b/>
+        </w:rPr>
+        <w:t xml:space="preserve">Listen:</w:t>
+      </w:r>
+    </w:p>
+    <w:p>
+      <w:pPr>
+        <w:pStyle w:val="BodyText"/>
+      </w:pPr>
+      <w:r>
+        <w:t xml:space="preserve">Listen können Nummeriert und unnummeriert sein:</w:t>
+      </w:r>
+    </w:p>
+    <w:p>
+      <w:pPr>
+        <w:pStyle w:val="SourceCode"/>
+      </w:pPr>
+      <w:r>
+        <w:rPr>
+          <w:rStyle w:val="VerbatimChar"/>
+        </w:rPr>
+        <w:t xml:space="preserve">- Listenpunkt 1</w:t>
+      </w:r>
+      <w:r>
+        <w:br/>
+      </w:r>
+      <w:r>
+        <w:rPr>
+          <w:rStyle w:val="VerbatimChar"/>
+        </w:rPr>
+        <w:t xml:space="preserve">- Listenpunkt 2</w:t>
       </w:r>
     </w:p>
     <w:p>
@@ -2329,26 +1978,445 @@
           <w:ilvl w:val="0"/>
           <w:numId w:val="1008"/>
         </w:numPr>
-        <w:pStyle w:val="Compact"/>
-      </w:pPr>
-      <w:hyperlink r:id="rId65">
+      </w:pPr>
+      <w:r>
+        <w:t xml:space="preserve">Listenpunkt 1</w:t>
+      </w:r>
+    </w:p>
+    <w:p>
+      <w:pPr>
+        <w:numPr>
+          <w:ilvl w:val="0"/>
+          <w:numId w:val="1008"/>
+        </w:numPr>
+      </w:pPr>
+      <w:r>
+        <w:t xml:space="preserve">Listenpunkt 2</w:t>
+      </w:r>
+    </w:p>
+    <w:p>
+      <w:pPr>
+        <w:pStyle w:val="FirstParagraph"/>
+      </w:pPr>
+      <w:r>
+        <w:t xml:space="preserve">Hinweis: Listen mit zwei Ebenen sind in Markdown möglich, werden aber von der Produktionskette nicht unterstützt.</w:t>
+      </w:r>
+    </w:p>
+    <w:p>
+      <w:pPr>
+        <w:pStyle w:val="SourceCode"/>
+      </w:pPr>
+      <w:r>
+        <w:rPr>
+          <w:rStyle w:val="VerbatimChar"/>
+        </w:rPr>
+        <w:t xml:space="preserve">- Erstens</w:t>
+      </w:r>
+      <w:r>
+        <w:br/>
+      </w:r>
+      <w:r>
+        <w:rPr>
+          <w:rStyle w:val="VerbatimChar"/>
+        </w:rPr>
+        <w:t xml:space="preserve">- Zweitens</w:t>
+      </w:r>
+    </w:p>
+    <w:p>
+      <w:pPr>
+        <w:numPr>
+          <w:ilvl w:val="0"/>
+          <w:numId w:val="1009"/>
+        </w:numPr>
+      </w:pPr>
+      <w:r>
+        <w:t xml:space="preserve">Erstens</w:t>
+      </w:r>
+    </w:p>
+    <w:p>
+      <w:pPr>
+        <w:numPr>
+          <w:ilvl w:val="0"/>
+          <w:numId w:val="1009"/>
+        </w:numPr>
+      </w:pPr>
+      <w:r>
+        <w:t xml:space="preserve">Zweitens</w:t>
+      </w:r>
+    </w:p>
+    <w:p>
+      <w:pPr>
+        <w:pStyle w:val="FirstParagraph"/>
+      </w:pPr>
+      <w:r>
+        <w:t xml:space="preserve">Hinweis: die Liste muss nicht korrekt durchnummeriert sein. Theoretisch kann jede Zeile der Liste mit 1. beginnen.</w:t>
+      </w:r>
+    </w:p>
+    <w:p>
+      <w:pPr>
+        <w:pStyle w:val="BodyText"/>
+      </w:pPr>
+      <w:r>
+        <w:rPr>
+          <w:bCs/>
+          <w:b/>
+        </w:rPr>
+        <w:t xml:space="preserve">Links:</w:t>
+      </w:r>
+    </w:p>
+    <w:p>
+      <w:pPr>
+        <w:pStyle w:val="BodyText"/>
+      </w:pPr>
+      <w:r>
+        <w:t xml:space="preserve">So können Links auf Webseiten wie z.B.</w:t>
+      </w:r>
+      <w:r>
+        <w:t xml:space="preserve"> </w:t>
+      </w:r>
+      <w:hyperlink r:id="rId68">
         <w:r>
           <w:rPr>
             <w:rStyle w:val="Hyperlink"/>
           </w:rPr>
-          <w:t xml:space="preserve">Microsoft Word</w:t>
+          <w:t xml:space="preserve">lernos.org</w:t>
         </w:r>
       </w:hyperlink>
       <w:r>
         <w:t xml:space="preserve"> </w:t>
       </w:r>
       <w:r>
-        <w:t xml:space="preserve">- Online-Übersetzungsdienst als Teil von Office 365 (Überprüfen/Übersetzen/Dokument übersetzen)</w:t>
-      </w:r>
-    </w:p>
-    <w:bookmarkEnd w:id="66"/>
-    <w:bookmarkEnd w:id="67"/>
-    <w:bookmarkStart w:id="83" w:name="leitfaden-produktionskette"/>
+        <w:t xml:space="preserve">gesetzt werden:</w:t>
+      </w:r>
+    </w:p>
+    <w:p>
+      <w:pPr>
+        <w:pStyle w:val="SourceCode"/>
+      </w:pPr>
+      <w:r>
+        <w:rPr>
+          <w:rStyle w:val="VerbatimChar"/>
+        </w:rPr>
+        <w:t xml:space="preserve">[Cogneon](https://lernos.org)</w:t>
+      </w:r>
+    </w:p>
+    <w:p>
+      <w:pPr>
+        <w:pStyle w:val="FirstParagraph"/>
+      </w:pPr>
+      <w:r>
+        <w:t xml:space="preserve">Hinweis: Links werden in den produzierten Textdokumenten (z.B. PDF) zu Fußnoten.</w:t>
+      </w:r>
+    </w:p>
+    <w:p>
+      <w:pPr>
+        <w:pStyle w:val="BodyText"/>
+      </w:pPr>
+      <w:r>
+        <w:rPr>
+          <w:bCs/>
+          <w:b/>
+        </w:rPr>
+        <w:t xml:space="preserve">Bilder:</w:t>
+      </w:r>
+    </w:p>
+    <w:p>
+      <w:pPr>
+        <w:pStyle w:val="SourceCode"/>
+      </w:pPr>
+      <w:r>
+        <w:rPr>
+          <w:rStyle w:val="VerbatimChar"/>
+        </w:rPr>
+        <w:t xml:space="preserve">![Alternativtext](./images/bild.png)</w:t>
+      </w:r>
+    </w:p>
+    <w:p>
+      <w:pPr>
+        <w:pStyle w:val="FirstParagraph"/>
+      </w:pPr>
+      <w:r>
+        <w:drawing>
+          <wp:inline>
+            <wp:extent cx="5334000" cy="3692769"/>
+            <wp:effectExtent b="0" l="0" r="0" t="0"/>
+            <wp:docPr descr="" title="" id="70" name="Picture"/>
+            <a:graphic>
+              <a:graphicData uri="http://schemas.openxmlformats.org/drawingml/2006/picture">
+                <pic:pic>
+                  <pic:nvPicPr>
+                    <pic:cNvPr descr="https://raw.githubusercontent.com/cogneon/lernos/master/de/src/images/lernOS-Quick-Start-Guide-de-v03.png" id="71" name="Picture"/>
+                    <pic:cNvPicPr>
+                      <a:picLocks noChangeArrowheads="1" noChangeAspect="1"/>
+                    </pic:cNvPicPr>
+                  </pic:nvPicPr>
+                  <pic:blipFill>
+                    <a:blip r:embed="rId69"/>
+                    <a:stretch>
+                      <a:fillRect/>
+                    </a:stretch>
+                  </pic:blipFill>
+                  <pic:spPr bwMode="auto">
+                    <a:xfrm>
+                      <a:off x="0" y="0"/>
+                      <a:ext cx="5334000" cy="3692769"/>
+                    </a:xfrm>
+                    <a:prstGeom prst="rect">
+                      <a:avLst/>
+                    </a:prstGeom>
+                    <a:noFill/>
+                    <a:ln w="9525">
+                      <a:noFill/>
+                      <a:headEnd/>
+                      <a:tailEnd/>
+                    </a:ln>
+                  </pic:spPr>
+                </pic:pic>
+              </a:graphicData>
+            </a:graphic>
+          </wp:inline>
+        </w:drawing>
+      </w:r>
+    </w:p>
+    <w:p>
+      <w:pPr>
+        <w:pStyle w:val="BodyText"/>
+      </w:pPr>
+      <w:r>
+        <w:t xml:space="preserve">Hinweis: der Pfad zum Bild ist im Markdown immer relativ zum Verzeichnis anzugeben, in dem die Markdown-Datei liegt (i.d.R. Unterverzeichnis</w:t>
+      </w:r>
+      <w:r>
+        <w:t xml:space="preserve"> </w:t>
+      </w:r>
+      <w:r>
+        <w:rPr>
+          <w:iCs/>
+          <w:i/>
+        </w:rPr>
+        <w:t xml:space="preserve">images</w:t>
+      </w:r>
+      <w:r>
+        <w:t xml:space="preserve">).</w:t>
+      </w:r>
+    </w:p>
+    <w:p>
+      <w:pPr>
+        <w:pStyle w:val="BodyText"/>
+      </w:pPr>
+      <w:r>
+        <w:rPr>
+          <w:bCs/>
+          <w:b/>
+        </w:rPr>
+        <w:t xml:space="preserve">Tabellen:</w:t>
+      </w:r>
+    </w:p>
+    <w:p>
+      <w:pPr>
+        <w:pStyle w:val="SourceCode"/>
+      </w:pPr>
+      <w:r>
+        <w:rPr>
+          <w:rStyle w:val="VerbatimChar"/>
+        </w:rPr>
+        <w:t xml:space="preserve">| Kopfzeile|Spalte 2|Spalte 3|</w:t>
+      </w:r>
+      <w:r>
+        <w:br/>
+      </w:r>
+      <w:r>
+        <w:rPr>
+          <w:rStyle w:val="VerbatimChar"/>
+        </w:rPr>
+        <w:t xml:space="preserve">| :--- |:---:|---:|</w:t>
+      </w:r>
+      <w:r>
+        <w:br/>
+      </w:r>
+      <w:r>
+        <w:rPr>
+          <w:rStyle w:val="VerbatimChar"/>
+        </w:rPr>
+        <w:t xml:space="preserve">| linksbündig | zentriert | rechtsbündig |</w:t>
+      </w:r>
+    </w:p>
+    <w:tbl>
+      <w:tblPr>
+        <w:tblStyle w:val="Table"/>
+        <w:tblW w:type="auto" w:w="0"/>
+        <w:tblLook w:firstRow="1" w:lastRow="0" w:firstColumn="0" w:lastColumn="0" w:noHBand="0" w:noVBand="0" w:val="0020"/>
+      </w:tblPr>
+      <w:tblGrid>
+        <w:gridCol w:w="2640"/>
+        <w:gridCol w:w="2640"/>
+        <w:gridCol w:w="2640"/>
+      </w:tblGrid>
+      <w:tr>
+        <w:trPr>
+          <w:tblHeader w:val="true"/>
+        </w:trPr>
+        <w:tc>
+          <w:tcPr/>
+          <w:p>
+            <w:pPr>
+              <w:pStyle w:val="Compact"/>
+              <w:jc w:val="left"/>
+            </w:pPr>
+            <w:r>
+              <w:t xml:space="preserve">Kopfzeile</w:t>
+            </w:r>
+          </w:p>
+        </w:tc>
+        <w:tc>
+          <w:tcPr/>
+          <w:p>
+            <w:pPr>
+              <w:pStyle w:val="Compact"/>
+              <w:jc w:val="left"/>
+            </w:pPr>
+            <w:r>
+              <w:t xml:space="preserve">Spalte 2</w:t>
+            </w:r>
+          </w:p>
+        </w:tc>
+        <w:tc>
+          <w:tcPr/>
+          <w:p>
+            <w:pPr>
+              <w:pStyle w:val="Compact"/>
+              <w:jc w:val="left"/>
+            </w:pPr>
+            <w:r>
+              <w:t xml:space="preserve">Spalte 3</w:t>
+            </w:r>
+          </w:p>
+        </w:tc>
+      </w:tr>
+      <w:tr>
+        <w:tc>
+          <w:tcPr/>
+          <w:p>
+            <w:pPr>
+              <w:pStyle w:val="Compact"/>
+              <w:jc w:val="left"/>
+            </w:pPr>
+            <w:r>
+              <w:t xml:space="preserve">linksbündig</w:t>
+            </w:r>
+          </w:p>
+        </w:tc>
+        <w:tc>
+          <w:tcPr/>
+          <w:p>
+            <w:pPr>
+              <w:pStyle w:val="Compact"/>
+              <w:jc w:val="left"/>
+            </w:pPr>
+            <w:r>
+              <w:t xml:space="preserve">zentriert</w:t>
+            </w:r>
+          </w:p>
+        </w:tc>
+        <w:tc>
+          <w:tcPr/>
+          <w:p>
+            <w:pPr>
+              <w:pStyle w:val="Compact"/>
+              <w:jc w:val="left"/>
+            </w:pPr>
+            <w:r>
+              <w:t xml:space="preserve">rechtsbündig</w:t>
+            </w:r>
+          </w:p>
+        </w:tc>
+      </w:tr>
+    </w:tbl>
+    <w:p>
+      <w:pPr>
+        <w:pStyle w:val="BodyText"/>
+      </w:pPr>
+      <w:r>
+        <w:t xml:space="preserve">Hinweis: Tabellen sind in Markdown schwierig zu editieren und wo möglich zu vermeiden.</w:t>
+      </w:r>
+    </w:p>
+    <w:p>
+      <w:pPr>
+        <w:pStyle w:val="BodyText"/>
+      </w:pPr>
+      <w:r>
+        <w:rPr>
+          <w:bCs/>
+          <w:b/>
+        </w:rPr>
+        <w:t xml:space="preserve">Zitate:</w:t>
+      </w:r>
+    </w:p>
+    <w:p>
+      <w:pPr>
+        <w:pStyle w:val="SourceCode"/>
+      </w:pPr>
+      <w:r>
+        <w:rPr>
+          <w:rStyle w:val="VerbatimChar"/>
+        </w:rPr>
+        <w:t xml:space="preserve">&gt; Eine Investition in Wissen bringt immer noch die besten Zinsen.</w:t>
+      </w:r>
+      <w:r>
+        <w:br/>
+      </w:r>
+      <w:r>
+        <w:rPr>
+          <w:rStyle w:val="VerbatimChar"/>
+        </w:rPr>
+        <w:t xml:space="preserve">&gt; (Benjamin Franklin)</w:t>
+      </w:r>
+    </w:p>
+    <w:p>
+      <w:pPr>
+        <w:pStyle w:val="BlockText"/>
+      </w:pPr>
+      <w:r>
+        <w:t xml:space="preserve">Eine Investition in Wissen bringt immer noch die besten Zinsen.</w:t>
+      </w:r>
+      <w:r>
+        <w:t xml:space="preserve"> </w:t>
+      </w:r>
+      <w:r>
+        <w:t xml:space="preserve">(Benjamin Franklin)</w:t>
+      </w:r>
+    </w:p>
+    <w:p>
+      <w:pPr>
+        <w:pStyle w:val="FirstParagraph"/>
+      </w:pPr>
+      <w:r>
+        <w:rPr>
+          <w:bCs/>
+          <w:b/>
+        </w:rPr>
+        <w:t xml:space="preserve">Horizontale Linie:</w:t>
+      </w:r>
+    </w:p>
+    <w:p>
+      <w:pPr>
+        <w:pStyle w:val="SourceCode"/>
+      </w:pPr>
+      <w:r>
+        <w:rPr>
+          <w:rStyle w:val="VerbatimChar"/>
+        </w:rPr>
+        <w:t xml:space="preserve">---</w:t>
+      </w:r>
+    </w:p>
+    <w:p>
+      <w:r>
+        <w:pict>
+          <v:rect style="width:0;height:1.5pt" o:hralign="center" o:hrstd="t" o:hr="t"/>
+        </w:pict>
+      </w:r>
+    </w:p>
+    <w:bookmarkEnd w:id="72"/>
+    <w:bookmarkStart w:id="88" w:name="leitfaden-produktionskette"/>
     <w:p>
       <w:pPr>
         <w:pStyle w:val="Heading2"/>
@@ -2357,7 +2425,7 @@
         <w:rPr>
           <w:rStyle w:val="SectionNumber"/>
         </w:rPr>
-        <w:t xml:space="preserve">2.6</w:t>
+        <w:t xml:space="preserve">3.5</w:t>
       </w:r>
       <w:r>
         <w:tab/>
@@ -2376,7 +2444,7 @@
       <w:r>
         <w:t xml:space="preserve"> </w:t>
       </w:r>
-      <w:hyperlink r:id="rId68">
+      <w:hyperlink r:id="rId73">
         <w:r>
           <w:rPr>
             <w:rStyle w:val="Hyperlink"/>
@@ -2393,7 +2461,7 @@
       <w:r>
         <w:t xml:space="preserve"> </w:t>
       </w:r>
-      <w:hyperlink r:id="rId69">
+      <w:hyperlink r:id="rId74">
         <w:r>
           <w:rPr>
             <w:rStyle w:val="Hyperlink"/>
@@ -2418,7 +2486,7 @@
       <w:r>
         <w:t xml:space="preserve"> </w:t>
       </w:r>
-      <w:hyperlink r:id="rId70">
+      <w:hyperlink r:id="rId75">
         <w:r>
           <w:rPr>
             <w:rStyle w:val="Hyperlink"/>
@@ -2442,18 +2510,18 @@
           <wp:inline>
             <wp:extent cx="5334000" cy="6530496"/>
             <wp:effectExtent b="0" l="0" r="0" t="0"/>
-            <wp:docPr descr="" title="" id="72" name="Picture"/>
+            <wp:docPr descr="" title="" id="77" name="Picture"/>
             <a:graphic>
               <a:graphicData uri="http://schemas.openxmlformats.org/drawingml/2006/picture">
                 <pic:pic>
                   <pic:nvPicPr>
-                    <pic:cNvPr descr="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" id="73" name="Picture"/>
+                    <pic:cNvPr descr="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" id="78" name="Picture"/>
                     <pic:cNvPicPr>
                       <a:picLocks noChangeArrowheads="1" noChangeAspect="1"/>
                     </pic:cNvPicPr>
                   </pic:nvPicPr>
                   <pic:blipFill>
-                    <a:blip r:embed="rId71"/>
+                    <a:blip r:embed="rId76"/>
                     <a:stretch>
                       <a:fillRect/>
                     </a:stretch>
@@ -2480,7 +2548,7 @@
         </w:drawing>
       </w:r>
     </w:p>
-    <w:bookmarkStart w:id="75" w:name="lernos-leitfaden-verzeichnisstruktur"/>
+    <w:bookmarkStart w:id="80" w:name="lernos-leitfaden-verzeichnisstruktur"/>
     <w:p>
       <w:pPr>
         <w:pStyle w:val="Heading3"/>
@@ -2489,7 +2557,7 @@
         <w:rPr>
           <w:rStyle w:val="SectionNumber"/>
         </w:rPr>
-        <w:t xml:space="preserve">2.6.1</w:t>
+        <w:t xml:space="preserve">3.5.1</w:t>
       </w:r>
       <w:r>
         <w:tab/>
@@ -2771,7 +2839,7 @@
       <w:r>
         <w:t xml:space="preserve"> </w:t>
       </w:r>
-      <w:hyperlink r:id="rId74">
+      <w:hyperlink r:id="rId79">
         <w:r>
           <w:rPr>
             <w:rStyle w:val="Hyperlink"/>
@@ -2804,8 +2872,8 @@
         <w:t xml:space="preserve">Im src-Verzeichnis kann der Leitfaden auch auf 1-2 Unterkapitelebene in einzelne Markdown-Dateien geteilt werden. Jede einzelne Markdown-Datei wird in der Webversion eine einzelne Seite (gut für thematische Kommentierung). Das ist z.B. auch sinnvoll, wenn mehrere Personen gleichzeitig an den Inhalten arbeiten oder die Inhalte in der Webversion auf Kapitelebene kommentierbar sein sollen.</w:t>
       </w:r>
     </w:p>
-    <w:bookmarkEnd w:id="75"/>
-    <w:bookmarkStart w:id="79" w:name="lernos-produktionskette"/>
+    <w:bookmarkEnd w:id="80"/>
+    <w:bookmarkStart w:id="84" w:name="lernos-produktionskette"/>
     <w:p>
       <w:pPr>
         <w:pStyle w:val="Heading3"/>
@@ -2814,7 +2882,7 @@
         <w:rPr>
           <w:rStyle w:val="SectionNumber"/>
         </w:rPr>
-        <w:t xml:space="preserve">2.6.2</w:t>
+        <w:t xml:space="preserve">3.5.2</w:t>
       </w:r>
       <w:r>
         <w:tab/>
@@ -2833,7 +2901,7 @@
       <w:r>
         <w:t xml:space="preserve"> </w:t>
       </w:r>
-      <w:hyperlink r:id="rId76">
+      <w:hyperlink r:id="rId81">
         <w:r>
           <w:rPr>
             <w:rStyle w:val="Hyperlink"/>
@@ -2863,7 +2931,7 @@
       <w:r>
         <w:t xml:space="preserve">(</w:t>
       </w:r>
-      <w:hyperlink r:id="rId77">
+      <w:hyperlink r:id="rId82">
         <w:r>
           <w:rPr>
             <w:rStyle w:val="Hyperlink"/>
@@ -2890,7 +2958,7 @@
       <w:r>
         <w:t xml:space="preserve">(</w:t>
       </w:r>
-      <w:hyperlink r:id="rId78">
+      <w:hyperlink r:id="rId83">
         <w:r>
           <w:rPr>
             <w:rStyle w:val="Hyperlink"/>
@@ -2926,7 +2994,7 @@
       <w:pPr>
         <w:numPr>
           <w:ilvl w:val="0"/>
-          <w:numId w:val="1009"/>
+          <w:numId w:val="1010"/>
         </w:numPr>
         <w:pStyle w:val="Compact"/>
       </w:pPr>
@@ -2938,7 +3006,7 @@
       <w:pPr>
         <w:numPr>
           <w:ilvl w:val="0"/>
-          <w:numId w:val="1009"/>
+          <w:numId w:val="1010"/>
         </w:numPr>
         <w:pStyle w:val="Compact"/>
       </w:pPr>
@@ -2950,7 +3018,7 @@
       <w:pPr>
         <w:numPr>
           <w:ilvl w:val="0"/>
-          <w:numId w:val="1009"/>
+          <w:numId w:val="1010"/>
         </w:numPr>
         <w:pStyle w:val="Compact"/>
       </w:pPr>
@@ -2962,7 +3030,7 @@
       <w:pPr>
         <w:numPr>
           <w:ilvl w:val="0"/>
-          <w:numId w:val="1009"/>
+          <w:numId w:val="1010"/>
         </w:numPr>
         <w:pStyle w:val="Compact"/>
       </w:pPr>
@@ -2974,7 +3042,7 @@
       <w:pPr>
         <w:numPr>
           <w:ilvl w:val="0"/>
-          <w:numId w:val="1009"/>
+          <w:numId w:val="1010"/>
         </w:numPr>
         <w:pStyle w:val="Compact"/>
       </w:pPr>
@@ -3299,8 +3367,8 @@
         <w:t xml:space="preserve"># pandoc metadata.yaml --from markdown -s --resource-path="./src" -t revealjs -V theme=night -s ./slides/index.md -o ../docs/de-slides/index.html</w:t>
       </w:r>
     </w:p>
-    <w:bookmarkEnd w:id="79"/>
-    <w:bookmarkStart w:id="82" w:name="X9f6236887e2ba61b130d81011bd861b2ea1bcac"/>
+    <w:bookmarkEnd w:id="84"/>
+    <w:bookmarkStart w:id="87" w:name="X9f6236887e2ba61b130d81011bd861b2ea1bcac"/>
     <w:p>
       <w:pPr>
         <w:pStyle w:val="Heading3"/>
@@ -3309,7 +3377,7 @@
         <w:rPr>
           <w:rStyle w:val="SectionNumber"/>
         </w:rPr>
-        <w:t xml:space="preserve">2.6.3</w:t>
+        <w:t xml:space="preserve">3.5.3</w:t>
       </w:r>
       <w:r>
         <w:tab/>
@@ -3330,7 +3398,7 @@
       <w:pPr>
         <w:numPr>
           <w:ilvl w:val="0"/>
-          <w:numId w:val="1010"/>
+          <w:numId w:val="1011"/>
         </w:numPr>
         <w:pStyle w:val="Compact"/>
       </w:pPr>
@@ -3350,7 +3418,7 @@
       <w:r>
         <w:t xml:space="preserve"> </w:t>
       </w:r>
-      <w:hyperlink r:id="rId80">
+      <w:hyperlink r:id="rId85">
         <w:r>
           <w:rPr>
             <w:rStyle w:val="Hyperlink"/>
@@ -3369,7 +3437,7 @@
       <w:pPr>
         <w:numPr>
           <w:ilvl w:val="0"/>
-          <w:numId w:val="1010"/>
+          <w:numId w:val="1011"/>
         </w:numPr>
         <w:pStyle w:val="Compact"/>
       </w:pPr>
@@ -3391,7 +3459,7 @@
       <w:pPr>
         <w:numPr>
           <w:ilvl w:val="0"/>
-          <w:numId w:val="1010"/>
+          <w:numId w:val="1011"/>
         </w:numPr>
         <w:pStyle w:val="Compact"/>
       </w:pPr>
@@ -3411,7 +3479,7 @@
       <w:r>
         <w:t xml:space="preserve"> </w:t>
       </w:r>
-      <w:hyperlink r:id="rId81">
+      <w:hyperlink r:id="rId86">
         <w:r>
           <w:rPr>
             <w:rStyle w:val="Hyperlink"/>
@@ -3427,7 +3495,7 @@
       <w:pPr>
         <w:numPr>
           <w:ilvl w:val="0"/>
-          <w:numId w:val="1010"/>
+          <w:numId w:val="1011"/>
         </w:numPr>
         <w:pStyle w:val="Compact"/>
       </w:pPr>
@@ -3442,14 +3510,14 @@
         <w:t xml:space="preserve"> </w:t>
       </w:r>
       <w:r>
-        <w:t xml:space="preserve">Nutzung der DeepL API, um Leitfäden in der Produktionskette automatisch übersetzen zu lassen.</w:t>
-      </w:r>
-    </w:p>
-    <w:p>
-      <w:pPr>
-        <w:numPr>
-          <w:ilvl w:val="0"/>
-          <w:numId w:val="1010"/>
+        <w:t xml:space="preserve">Nutzung der DeepL API, um Leitfäden in der Produktionskette automatisch übersetzen zu lassen (Mit curl).</w:t>
+      </w:r>
+    </w:p>
+    <w:p>
+      <w:pPr>
+        <w:numPr>
+          <w:ilvl w:val="0"/>
+          <w:numId w:val="1011"/>
         </w:numPr>
         <w:pStyle w:val="Compact"/>
       </w:pPr>
@@ -3471,7 +3539,7 @@
       <w:pPr>
         <w:numPr>
           <w:ilvl w:val="0"/>
-          <w:numId w:val="1010"/>
+          <w:numId w:val="1011"/>
         </w:numPr>
         <w:pStyle w:val="Compact"/>
       </w:pPr>
@@ -3493,7 +3561,7 @@
       <w:pPr>
         <w:numPr>
           <w:ilvl w:val="0"/>
-          <w:numId w:val="1010"/>
+          <w:numId w:val="1011"/>
         </w:numPr>
         <w:pStyle w:val="Compact"/>
       </w:pPr>
@@ -3508,12 +3576,12 @@
         <w:t xml:space="preserve"> </w:t>
       </w:r>
       <w:r>
-        <w:t xml:space="preserve">alle Optionen und Parameter von pandoc in eine Defaults-Datei auslagern, damit sie nicht in make.sh und make.bat parallel gepflegt werden müssen</w:t>
-      </w:r>
-    </w:p>
-    <w:bookmarkEnd w:id="82"/>
-    <w:bookmarkEnd w:id="83"/>
-    <w:bookmarkStart w:id="130" w:name="toolset-für-die-produktionskette"/>
+        <w:t xml:space="preserve">alle Optionen und Parameter von pandoc in eine Defaults-Datei auslagern, damit sie nicht in make.sh und make.bat parallel gepflegt werden müssen (-d options.yaml statt metadata.yaml)</w:t>
+      </w:r>
+    </w:p>
+    <w:bookmarkEnd w:id="87"/>
+    <w:bookmarkEnd w:id="88"/>
+    <w:bookmarkStart w:id="135" w:name="toolset-für-die-produktionskette"/>
     <w:p>
       <w:pPr>
         <w:pStyle w:val="Heading2"/>
@@ -3522,7 +3590,7 @@
         <w:rPr>
           <w:rStyle w:val="SectionNumber"/>
         </w:rPr>
-        <w:t xml:space="preserve">2.7</w:t>
+        <w:t xml:space="preserve">3.6</w:t>
       </w:r>
       <w:r>
         <w:tab/>
@@ -3543,7 +3611,7 @@
       <w:pPr>
         <w:numPr>
           <w:ilvl w:val="0"/>
-          <w:numId w:val="1011"/>
+          <w:numId w:val="1012"/>
         </w:numPr>
       </w:pPr>
       <w:r>
@@ -3562,7 +3630,7 @@
       <w:r>
         <w:t xml:space="preserve"> </w:t>
       </w:r>
-      <w:hyperlink r:id="rId68">
+      <w:hyperlink r:id="rId73">
         <w:r>
           <w:rPr>
             <w:rStyle w:val="Hyperlink"/>
@@ -3579,7 +3647,7 @@
       <w:r>
         <w:t xml:space="preserve"> </w:t>
       </w:r>
-      <w:hyperlink r:id="rId84">
+      <w:hyperlink r:id="rId89">
         <w:r>
           <w:rPr>
             <w:rStyle w:val="Hyperlink"/>
@@ -3593,7 +3661,7 @@
       <w:r>
         <w:t xml:space="preserve"> </w:t>
       </w:r>
-      <w:hyperlink r:id="rId85">
+      <w:hyperlink r:id="rId90">
         <w:r>
           <w:rPr>
             <w:rStyle w:val="Hyperlink"/>
@@ -3610,7 +3678,7 @@
       <w:r>
         <w:t xml:space="preserve"> </w:t>
       </w:r>
-      <w:hyperlink r:id="rId86">
+      <w:hyperlink r:id="rId91">
         <w:r>
           <w:rPr>
             <w:rStyle w:val="Hyperlink"/>
@@ -3626,7 +3694,7 @@
       <w:pPr>
         <w:numPr>
           <w:ilvl w:val="0"/>
-          <w:numId w:val="1011"/>
+          <w:numId w:val="1012"/>
         </w:numPr>
       </w:pPr>
       <w:r>
@@ -3645,7 +3713,7 @@
       <w:r>
         <w:t xml:space="preserve"> </w:t>
       </w:r>
-      <w:hyperlink r:id="rId87">
+      <w:hyperlink r:id="rId92">
         <w:r>
           <w:rPr>
             <w:rStyle w:val="Hyperlink"/>
@@ -3664,7 +3732,7 @@
       <w:pPr>
         <w:numPr>
           <w:ilvl w:val="0"/>
-          <w:numId w:val="1011"/>
+          <w:numId w:val="1012"/>
         </w:numPr>
       </w:pPr>
       <w:r>
@@ -3683,7 +3751,7 @@
       <w:r>
         <w:t xml:space="preserve"> </w:t>
       </w:r>
-      <w:hyperlink r:id="rId88">
+      <w:hyperlink r:id="rId93">
         <w:r>
           <w:rPr>
             <w:rStyle w:val="Hyperlink"/>
@@ -3702,7 +3770,7 @@
       <w:pPr>
         <w:numPr>
           <w:ilvl w:val="0"/>
-          <w:numId w:val="1011"/>
+          <w:numId w:val="1012"/>
         </w:numPr>
       </w:pPr>
       <w:r>
@@ -3721,7 +3789,7 @@
       <w:r>
         <w:t xml:space="preserve"> </w:t>
       </w:r>
-      <w:hyperlink r:id="rId89">
+      <w:hyperlink r:id="rId94">
         <w:r>
           <w:rPr>
             <w:rStyle w:val="Hyperlink"/>
@@ -3738,7 +3806,7 @@
       <w:r>
         <w:t xml:space="preserve"> </w:t>
       </w:r>
-      <w:hyperlink r:id="rId90">
+      <w:hyperlink r:id="rId95">
         <w:r>
           <w:rPr>
             <w:rStyle w:val="Hyperlink"/>
@@ -3757,7 +3825,7 @@
       <w:pPr>
         <w:numPr>
           <w:ilvl w:val="0"/>
-          <w:numId w:val="1011"/>
+          <w:numId w:val="1012"/>
         </w:numPr>
       </w:pPr>
       <w:r>
@@ -3792,7 +3860,7 @@
       <w:r>
         <w:t xml:space="preserve"> </w:t>
       </w:r>
-      <w:hyperlink r:id="rId91">
+      <w:hyperlink r:id="rId96">
         <w:r>
           <w:rPr>
             <w:rStyle w:val="Hyperlink"/>
@@ -3809,7 +3877,7 @@
       <w:r>
         <w:t xml:space="preserve"> </w:t>
       </w:r>
-      <w:hyperlink r:id="rId92">
+      <w:hyperlink r:id="rId97">
         <w:r>
           <w:rPr>
             <w:rStyle w:val="Hyperlink"/>
@@ -3828,7 +3896,7 @@
       <w:pPr>
         <w:numPr>
           <w:ilvl w:val="0"/>
-          <w:numId w:val="1011"/>
+          <w:numId w:val="1012"/>
         </w:numPr>
       </w:pPr>
       <w:r>
@@ -3847,7 +3915,7 @@
       <w:r>
         <w:t xml:space="preserve"> </w:t>
       </w:r>
-      <w:hyperlink r:id="rId93">
+      <w:hyperlink r:id="rId98">
         <w:r>
           <w:rPr>
             <w:rStyle w:val="Hyperlink"/>
@@ -3866,7 +3934,7 @@
       <w:pPr>
         <w:numPr>
           <w:ilvl w:val="0"/>
-          <w:numId w:val="1011"/>
+          <w:numId w:val="1012"/>
         </w:numPr>
       </w:pPr>
       <w:r>
@@ -3885,7 +3953,7 @@
       <w:r>
         <w:t xml:space="preserve"> </w:t>
       </w:r>
-      <w:hyperlink r:id="rId94">
+      <w:hyperlink r:id="rId99">
         <w:r>
           <w:rPr>
             <w:rStyle w:val="Hyperlink"/>
@@ -3900,7 +3968,7 @@
         <w:t xml:space="preserve">eingesetzt.</w:t>
       </w:r>
     </w:p>
-    <w:bookmarkStart w:id="100" w:name="typora"/>
+    <w:bookmarkStart w:id="105" w:name="typora"/>
     <w:p>
       <w:pPr>
         <w:pStyle w:val="Heading3"/>
@@ -3909,7 +3977,7 @@
         <w:rPr>
           <w:rStyle w:val="SectionNumber"/>
         </w:rPr>
-        <w:t xml:space="preserve">2.7.1</w:t>
+        <w:t xml:space="preserve">3.6.1</w:t>
       </w:r>
       <w:r>
         <w:tab/>
@@ -3922,7 +3990,7 @@
       <w:pPr>
         <w:pStyle w:val="FirstParagraph"/>
       </w:pPr>
-      <w:hyperlink r:id="rId95">
+      <w:hyperlink r:id="rId100">
         <w:r>
           <w:rPr>
             <w:rStyle w:val="Hyperlink"/>
@@ -3939,7 +4007,7 @@
       <w:r>
         <w:t xml:space="preserve"> </w:t>
       </w:r>
-      <w:hyperlink r:id="rId96">
+      <w:hyperlink r:id="rId101">
         <w:r>
           <w:rPr>
             <w:rStyle w:val="Hyperlink"/>
@@ -3978,18 +4046,18 @@
           <wp:inline>
             <wp:extent cx="5334000" cy="2658665"/>
             <wp:effectExtent b="0" l="0" r="0" t="0"/>
-            <wp:docPr descr="Typora Screenshot" title="" id="98" name="Picture"/>
+            <wp:docPr descr="Typora Screenshot" title="" id="103" name="Picture"/>
             <a:graphic>
               <a:graphicData uri="http://schemas.openxmlformats.org/drawingml/2006/picture">
                 <pic:pic>
                   <pic:nvPicPr>
-                    <pic:cNvPr descr="./images/typora-screenshot.png" id="99" name="Picture"/>
+                    <pic:cNvPr descr="./images/typora-screenshot.png" id="104" name="Picture"/>
                     <pic:cNvPicPr>
                       <a:picLocks noChangeArrowheads="1" noChangeAspect="1"/>
                     </pic:cNvPicPr>
                   </pic:nvPicPr>
                   <pic:blipFill>
-                    <a:blip r:embed="rId97"/>
+                    <a:blip r:embed="rId102"/>
                     <a:stretch>
                       <a:fillRect/>
                     </a:stretch>
@@ -4024,8 +4092,8 @@
         <w:t xml:space="preserve">Typora Screenshot</w:t>
       </w:r>
     </w:p>
-    <w:bookmarkEnd w:id="100"/>
-    <w:bookmarkStart w:id="102" w:name="pandoc"/>
+    <w:bookmarkEnd w:id="105"/>
+    <w:bookmarkStart w:id="107" w:name="pandoc"/>
     <w:p>
       <w:pPr>
         <w:pStyle w:val="Heading3"/>
@@ -4034,7 +4102,7 @@
         <w:rPr>
           <w:rStyle w:val="SectionNumber"/>
         </w:rPr>
-        <w:t xml:space="preserve">2.7.2</w:t>
+        <w:t xml:space="preserve">3.6.2</w:t>
       </w:r>
       <w:r>
         <w:tab/>
@@ -4047,7 +4115,7 @@
       <w:pPr>
         <w:pStyle w:val="FirstParagraph"/>
       </w:pPr>
-      <w:hyperlink r:id="rId88">
+      <w:hyperlink r:id="rId93">
         <w:r>
           <w:rPr>
             <w:rStyle w:val="Hyperlink"/>
@@ -4091,7 +4159,7 @@
       <w:r>
         <w:t xml:space="preserve"> </w:t>
       </w:r>
-      <w:hyperlink r:id="rId101">
+      <w:hyperlink r:id="rId106">
         <w:r>
           <w:rPr>
             <w:rStyle w:val="Hyperlink"/>
@@ -4107,7 +4175,7 @@
       <w:pPr>
         <w:numPr>
           <w:ilvl w:val="0"/>
-          <w:numId w:val="1012"/>
+          <w:numId w:val="1013"/>
         </w:numPr>
       </w:pPr>
       <w:r>
@@ -4118,7 +4186,7 @@
       <w:pPr>
         <w:numPr>
           <w:ilvl w:val="0"/>
-          <w:numId w:val="1012"/>
+          <w:numId w:val="1013"/>
         </w:numPr>
       </w:pPr>
       <w:r>
@@ -4129,7 +4197,7 @@
       <w:pPr>
         <w:numPr>
           <w:ilvl w:val="0"/>
-          <w:numId w:val="1012"/>
+          <w:numId w:val="1013"/>
         </w:numPr>
       </w:pPr>
       <w:r>
@@ -4158,7 +4226,7 @@
       <w:pPr>
         <w:numPr>
           <w:ilvl w:val="0"/>
-          <w:numId w:val="1012"/>
+          <w:numId w:val="1013"/>
         </w:numPr>
       </w:pPr>
       <w:r>
@@ -4169,7 +4237,7 @@
       <w:pPr>
         <w:numPr>
           <w:ilvl w:val="0"/>
-          <w:numId w:val="1012"/>
+          <w:numId w:val="1013"/>
         </w:numPr>
       </w:pPr>
       <w:r>
@@ -4180,7 +4248,7 @@
       <w:pPr>
         <w:numPr>
           <w:ilvl w:val="0"/>
-          <w:numId w:val="1012"/>
+          <w:numId w:val="1013"/>
         </w:numPr>
       </w:pPr>
       <w:r>
@@ -4191,7 +4259,7 @@
       <w:pPr>
         <w:numPr>
           <w:ilvl w:val="0"/>
-          <w:numId w:val="1012"/>
+          <w:numId w:val="1013"/>
         </w:numPr>
       </w:pPr>
       <w:r>
@@ -4202,7 +4270,7 @@
       <w:pPr>
         <w:numPr>
           <w:ilvl w:val="0"/>
-          <w:numId w:val="1012"/>
+          <w:numId w:val="1013"/>
         </w:numPr>
       </w:pPr>
       <w:r>
@@ -4213,15 +4281,15 @@
       <w:pPr>
         <w:numPr>
           <w:ilvl w:val="0"/>
-          <w:numId w:val="1012"/>
+          <w:numId w:val="1013"/>
         </w:numPr>
       </w:pPr>
       <w:r>
         <w:t xml:space="preserve">-o: Ausgabe-Datei (z.B. Word, PDF)</w:t>
       </w:r>
     </w:p>
-    <w:bookmarkEnd w:id="102"/>
-    <w:bookmarkStart w:id="106" w:name="github-desktop"/>
+    <w:bookmarkEnd w:id="107"/>
+    <w:bookmarkStart w:id="111" w:name="github-desktop"/>
     <w:p>
       <w:pPr>
         <w:pStyle w:val="Heading3"/>
@@ -4230,7 +4298,7 @@
         <w:rPr>
           <w:rStyle w:val="SectionNumber"/>
         </w:rPr>
-        <w:t xml:space="preserve">2.7.3</w:t>
+        <w:t xml:space="preserve">3.6.3</w:t>
       </w:r>
       <w:r>
         <w:tab/>
@@ -4243,7 +4311,7 @@
       <w:pPr>
         <w:pStyle w:val="FirstParagraph"/>
       </w:pPr>
-      <w:hyperlink r:id="rId87">
+      <w:hyperlink r:id="rId92">
         <w:r>
           <w:rPr>
             <w:rStyle w:val="Hyperlink"/>
@@ -4260,7 +4328,7 @@
       <w:r>
         <w:t xml:space="preserve"> </w:t>
       </w:r>
-      <w:hyperlink r:id="rId69">
+      <w:hyperlink r:id="rId74">
         <w:r>
           <w:rPr>
             <w:rStyle w:val="Hyperlink"/>
@@ -4284,18 +4352,18 @@
           <wp:inline>
             <wp:extent cx="5334000" cy="3333749"/>
             <wp:effectExtent b="0" l="0" r="0" t="0"/>
-            <wp:docPr descr="Github Desktop Screenshot" title="" id="104" name="Picture"/>
+            <wp:docPr descr="Github Desktop Screenshot" title="" id="109" name="Picture"/>
             <a:graphic>
               <a:graphicData uri="http://schemas.openxmlformats.org/drawingml/2006/picture">
                 <pic:pic>
                   <pic:nvPicPr>
-                    <pic:cNvPr descr="./images/github-desktop-screenshot.png" id="105" name="Picture"/>
+                    <pic:cNvPr descr="./images/github-desktop-screenshot.png" id="110" name="Picture"/>
                     <pic:cNvPicPr>
                       <a:picLocks noChangeArrowheads="1" noChangeAspect="1"/>
                     </pic:cNvPicPr>
                   </pic:nvPicPr>
                   <pic:blipFill>
-                    <a:blip r:embed="rId103"/>
+                    <a:blip r:embed="rId108"/>
                     <a:stretch>
                       <a:fillRect/>
                     </a:stretch>
@@ -4330,8 +4398,8 @@
         <w:t xml:space="preserve">Github Desktop Screenshot</w:t>
       </w:r>
     </w:p>
-    <w:bookmarkEnd w:id="106"/>
-    <w:bookmarkStart w:id="111" w:name="latex-co."/>
+    <w:bookmarkEnd w:id="111"/>
+    <w:bookmarkStart w:id="116" w:name="latex-co."/>
     <w:p>
       <w:pPr>
         <w:pStyle w:val="Heading3"/>
@@ -4340,7 +4408,7 @@
         <w:rPr>
           <w:rStyle w:val="SectionNumber"/>
         </w:rPr>
-        <w:t xml:space="preserve">2.7.4</w:t>
+        <w:t xml:space="preserve">3.6.4</w:t>
       </w:r>
       <w:r>
         <w:tab/>
@@ -4353,7 +4421,7 @@
       <w:pPr>
         <w:pStyle w:val="FirstParagraph"/>
       </w:pPr>
-      <w:hyperlink r:id="rId107">
+      <w:hyperlink r:id="rId112">
         <w:r>
           <w:rPr>
             <w:rStyle w:val="Hyperlink"/>
@@ -4370,7 +4438,7 @@
       <w:r>
         <w:t xml:space="preserve"> </w:t>
       </w:r>
-      <w:hyperlink r:id="rId89">
+      <w:hyperlink r:id="rId94">
         <w:r>
           <w:rPr>
             <w:rStyle w:val="Hyperlink"/>
@@ -4384,7 +4452,7 @@
       <w:r>
         <w:t xml:space="preserve"> </w:t>
       </w:r>
-      <w:hyperlink r:id="rId108">
+      <w:hyperlink r:id="rId113">
         <w:r>
           <w:rPr>
             <w:rStyle w:val="Hyperlink"/>
@@ -4398,7 +4466,7 @@
       <w:r>
         <w:t xml:space="preserve"> </w:t>
       </w:r>
-      <w:hyperlink r:id="rId109">
+      <w:hyperlink r:id="rId114">
         <w:r>
           <w:rPr>
             <w:rStyle w:val="Hyperlink"/>
@@ -4423,7 +4491,7 @@
       <w:r>
         <w:t xml:space="preserve"> </w:t>
       </w:r>
-      <w:hyperlink r:id="rId110">
+      <w:hyperlink r:id="rId115">
         <w:r>
           <w:rPr>
             <w:rStyle w:val="Hyperlink"/>
@@ -4454,8 +4522,8 @@
         <w:t xml:space="preserve">angepasst. Für den Einsatz dieser Vorlage werden bei erstmaligen Verwendung weitere LaTeX-Erweiterungen installiert.</w:t>
       </w:r>
     </w:p>
-    <w:bookmarkEnd w:id="111"/>
-    <w:bookmarkStart w:id="117" w:name="mkdocs-material-for-mkdocs"/>
+    <w:bookmarkEnd w:id="116"/>
+    <w:bookmarkStart w:id="122" w:name="mkdocs-material-for-mkdocs"/>
     <w:p>
       <w:pPr>
         <w:pStyle w:val="Heading3"/>
@@ -4464,7 +4532,7 @@
         <w:rPr>
           <w:rStyle w:val="SectionNumber"/>
         </w:rPr>
-        <w:t xml:space="preserve">2.7.5</w:t>
+        <w:t xml:space="preserve">3.6.5</w:t>
       </w:r>
       <w:r>
         <w:tab/>
@@ -4477,7 +4545,7 @@
       <w:pPr>
         <w:pStyle w:val="FirstParagraph"/>
       </w:pPr>
-      <w:hyperlink r:id="rId112">
+      <w:hyperlink r:id="rId117">
         <w:r>
           <w:rPr>
             <w:rStyle w:val="Hyperlink"/>
@@ -4494,7 +4562,7 @@
       <w:r>
         <w:t xml:space="preserve"> </w:t>
       </w:r>
-      <w:hyperlink r:id="rId113">
+      <w:hyperlink r:id="rId118">
         <w:r>
           <w:rPr>
             <w:rStyle w:val="Hyperlink"/>
@@ -4518,18 +4586,18 @@
           <wp:inline>
             <wp:extent cx="5334000" cy="2521148"/>
             <wp:effectExtent b="0" l="0" r="0" t="0"/>
-            <wp:docPr descr="lernOS Leitfaden Web-Version" title="" id="115" name="Picture"/>
+            <wp:docPr descr="lernOS Leitfaden Web-Version" title="" id="120" name="Picture"/>
             <a:graphic>
               <a:graphicData uri="http://schemas.openxmlformats.org/drawingml/2006/picture">
                 <pic:pic>
                   <pic:nvPicPr>
-                    <pic:cNvPr descr="./images/lernos-web-version-screenshot.png" id="116" name="Picture"/>
+                    <pic:cNvPr descr="./images/lernos-web-version-screenshot.png" id="121" name="Picture"/>
                     <pic:cNvPicPr>
                       <a:picLocks noChangeArrowheads="1" noChangeAspect="1"/>
                     </pic:cNvPicPr>
                   </pic:nvPicPr>
                   <pic:blipFill>
-                    <a:blip r:embed="rId114"/>
+                    <a:blip r:embed="rId119"/>
                     <a:stretch>
                       <a:fillRect/>
                     </a:stretch>
@@ -4564,8 +4632,8 @@
         <w:t xml:space="preserve">lernOS Leitfaden Web-Version</w:t>
       </w:r>
     </w:p>
-    <w:bookmarkEnd w:id="117"/>
-    <w:bookmarkStart w:id="122" w:name="disqus"/>
+    <w:bookmarkEnd w:id="122"/>
+    <w:bookmarkStart w:id="127" w:name="disqus"/>
     <w:p>
       <w:pPr>
         <w:pStyle w:val="Heading3"/>
@@ -4574,7 +4642,7 @@
         <w:rPr>
           <w:rStyle w:val="SectionNumber"/>
         </w:rPr>
-        <w:t xml:space="preserve">2.7.6</w:t>
+        <w:t xml:space="preserve">3.6.6</w:t>
       </w:r>
       <w:r>
         <w:tab/>
@@ -4593,7 +4661,7 @@
       <w:r>
         <w:t xml:space="preserve"> </w:t>
       </w:r>
-      <w:hyperlink r:id="rId118">
+      <w:hyperlink r:id="rId123">
         <w:r>
           <w:rPr>
             <w:rStyle w:val="Hyperlink"/>
@@ -4617,18 +4685,18 @@
           <wp:inline>
             <wp:extent cx="5334000" cy="3362259"/>
             <wp:effectExtent b="0" l="0" r="0" t="0"/>
-            <wp:docPr descr="Kommentare mit Disqus Screenshot" title="" id="120" name="Picture"/>
+            <wp:docPr descr="Kommentare mit Disqus Screenshot" title="" id="125" name="Picture"/>
             <a:graphic>
               <a:graphicData uri="http://schemas.openxmlformats.org/drawingml/2006/picture">
                 <pic:pic>
                   <pic:nvPicPr>
-                    <pic:cNvPr descr="./images/disqus-screenshot.png" id="121" name="Picture"/>
+                    <pic:cNvPr descr="./images/disqus-screenshot.png" id="126" name="Picture"/>
                     <pic:cNvPicPr>
                       <a:picLocks noChangeArrowheads="1" noChangeAspect="1"/>
                     </pic:cNvPicPr>
                   </pic:nvPicPr>
                   <pic:blipFill>
-                    <a:blip r:embed="rId119"/>
+                    <a:blip r:embed="rId124"/>
                     <a:stretch>
                       <a:fillRect/>
                     </a:stretch>
@@ -4663,8 +4731,8 @@
         <w:t xml:space="preserve">Kommentare mit Disqus Screenshot</w:t>
       </w:r>
     </w:p>
-    <w:bookmarkEnd w:id="122"/>
-    <w:bookmarkStart w:id="129" w:name="calibre"/>
+    <w:bookmarkEnd w:id="127"/>
+    <w:bookmarkStart w:id="134" w:name="calibre"/>
     <w:p>
       <w:pPr>
         <w:pStyle w:val="Heading3"/>
@@ -4673,7 +4741,7 @@
         <w:rPr>
           <w:rStyle w:val="SectionNumber"/>
         </w:rPr>
-        <w:t xml:space="preserve">2.7.7</w:t>
+        <w:t xml:space="preserve">3.6.7</w:t>
       </w:r>
       <w:r>
         <w:tab/>
@@ -4686,7 +4754,7 @@
       <w:pPr>
         <w:pStyle w:val="FirstParagraph"/>
       </w:pPr>
-      <w:hyperlink r:id="rId94">
+      <w:hyperlink r:id="rId99">
         <w:r>
           <w:rPr>
             <w:rStyle w:val="Hyperlink"/>
@@ -4703,7 +4771,7 @@
       <w:r>
         <w:t xml:space="preserve"> </w:t>
       </w:r>
-      <w:hyperlink r:id="rId123">
+      <w:hyperlink r:id="rId128">
         <w:r>
           <w:rPr>
             <w:rStyle w:val="Hyperlink"/>
@@ -4720,7 +4788,7 @@
       <w:r>
         <w:t xml:space="preserve"> </w:t>
       </w:r>
-      <w:hyperlink r:id="rId124">
+      <w:hyperlink r:id="rId129">
         <w:r>
           <w:rPr>
             <w:rStyle w:val="Hyperlink"/>
@@ -4737,7 +4805,7 @@
       <w:r>
         <w:t xml:space="preserve"> </w:t>
       </w:r>
-      <w:hyperlink r:id="rId125">
+      <w:hyperlink r:id="rId130">
         <w:r>
           <w:rPr>
             <w:rStyle w:val="Hyperlink"/>
@@ -4761,18 +4829,18 @@
           <wp:inline>
             <wp:extent cx="5334000" cy="3823580"/>
             <wp:effectExtent b="0" l="0" r="0" t="0"/>
-            <wp:docPr descr="Calibre Screenshot" title="" id="127" name="Picture"/>
+            <wp:docPr descr="Calibre Screenshot" title="" id="132" name="Picture"/>
             <a:graphic>
               <a:graphicData uri="http://schemas.openxmlformats.org/drawingml/2006/picture">
                 <pic:pic>
                   <pic:nvPicPr>
-                    <pic:cNvPr descr="./images/calibre-screenshot.png" id="128" name="Picture"/>
+                    <pic:cNvPr descr="./images/calibre-screenshot.png" id="133" name="Picture"/>
                     <pic:cNvPicPr>
                       <a:picLocks noChangeArrowheads="1" noChangeAspect="1"/>
                     </pic:cNvPicPr>
                   </pic:nvPicPr>
                   <pic:blipFill>
-                    <a:blip r:embed="rId126"/>
+                    <a:blip r:embed="rId131"/>
                     <a:stretch>
                       <a:fillRect/>
                     </a:stretch>
@@ -4807,10 +4875,10 @@
         <w:t xml:space="preserve">Calibre Screenshot</w:t>
       </w:r>
     </w:p>
-    <w:bookmarkEnd w:id="129"/>
-    <w:bookmarkEnd w:id="130"/>
-    <w:bookmarkEnd w:id="131"/>
-    <w:bookmarkStart w:id="136" w:name="lernpfad"/>
+    <w:bookmarkEnd w:id="134"/>
+    <w:bookmarkEnd w:id="135"/>
+    <w:bookmarkEnd w:id="136"/>
+    <w:bookmarkStart w:id="141" w:name="lernpfad"/>
     <w:p>
       <w:pPr>
         <w:pStyle w:val="Heading1"/>
@@ -4819,7 +4887,7 @@
         <w:rPr>
           <w:rStyle w:val="SectionNumber"/>
         </w:rPr>
-        <w:t xml:space="preserve">3</w:t>
+        <w:t xml:space="preserve">4</w:t>
       </w:r>
       <w:r>
         <w:tab/>
@@ -4845,23 +4913,159 @@
           <w:bCs/>
           <w:b/>
         </w:rPr>
-        <w:t xml:space="preserve">Bis Boxenstopp 1 - Technische Infrastruktur:</w:t>
-      </w:r>
-    </w:p>
-    <w:p>
-      <w:pPr>
-        <w:numPr>
-          <w:ilvl w:val="0"/>
-          <w:numId w:val="1013"/>
-        </w:numPr>
-        <w:pStyle w:val="Compact"/>
-      </w:pPr>
-      <w:r>
-        <w:rPr>
-          <w:bCs/>
-          <w:b/>
-        </w:rPr>
-        <w:t xml:space="preserve">Woche 1 - Markdown kennenlernen:</w:t>
+        <w:t xml:space="preserve">Hinweis:</w:t>
+      </w:r>
+      <w:r>
+        <w:t xml:space="preserve"> </w:t>
+      </w:r>
+      <w:r>
+        <w:t xml:space="preserve">im Leitfaden-Team kann auch eine Rollenteilung sinnvoll sein: 1-2 Personen kümmern sich um die technische Infrastruktur, der Rest um die Inhalte. Man sollte sich nicht zu lange um die Technik der Produktionskette</w:t>
+      </w:r>
+      <w:r>
+        <w:t xml:space="preserve"> </w:t>
+      </w:r>
+      <w:r>
+        <w:t xml:space="preserve">“</w:t>
+      </w:r>
+      <w:r>
+        <w:t xml:space="preserve">drücken</w:t>
+      </w:r>
+      <w:r>
+        <w:t xml:space="preserve">”</w:t>
+      </w:r>
+      <w:r>
+        <w:t xml:space="preserve"> </w:t>
+      </w:r>
+      <w:r>
+        <w:t xml:space="preserve">und z.B. in Word, Google Doc &amp; Co. schreiben, da sonst gegen Ende großer Aufwand entsteht, die Inhalte in Markdown zu überführen.</w:t>
+      </w:r>
+    </w:p>
+    <w:p>
+      <w:pPr>
+        <w:pStyle w:val="BodyText"/>
+      </w:pPr>
+      <w:r>
+        <w:rPr>
+          <w:bCs/>
+          <w:b/>
+        </w:rPr>
+        <w:t xml:space="preserve">Bis Boxenstop 1 - Struktur Inhalt und Quellen:</w:t>
+      </w:r>
+    </w:p>
+    <w:p>
+      <w:pPr>
+        <w:numPr>
+          <w:ilvl w:val="0"/>
+          <w:numId w:val="1014"/>
+        </w:numPr>
+        <w:pStyle w:val="Compact"/>
+      </w:pPr>
+      <w:r>
+        <w:rPr>
+          <w:bCs/>
+          <w:b/>
+        </w:rPr>
+        <w:t xml:space="preserve">Woche 1 - Zielfindung:</w:t>
+      </w:r>
+      <w:r>
+        <w:t xml:space="preserve"> </w:t>
+      </w:r>
+      <w:r>
+        <w:t xml:space="preserve">welches Lernziel (Mindset, Skillset, Toolset) soll der Leitfaden für welche Lernende (Zielgruppe) erfüllen? Feedback von Vertretern aus der Zielgruppe einholen.</w:t>
+      </w:r>
+    </w:p>
+    <w:p>
+      <w:pPr>
+        <w:numPr>
+          <w:ilvl w:val="0"/>
+          <w:numId w:val="1014"/>
+        </w:numPr>
+        <w:pStyle w:val="Compact"/>
+      </w:pPr>
+      <w:r>
+        <w:rPr>
+          <w:bCs/>
+          <w:b/>
+        </w:rPr>
+        <w:t xml:space="preserve">Woche 2 - Ideenfindung Inhaltsverzeichnis:</w:t>
+      </w:r>
+      <w:r>
+        <w:t xml:space="preserve"> </w:t>
+      </w:r>
+      <w:r>
+        <w:t xml:space="preserve">Ideenfindung, wie das Inhaltsverzeichnis entlang der vier Standard-Kapitel (Über lernOS, Grundlagen, Lernpfad, Anhang) aufgebaut sein könnte. Das kann z.B. in Form einer MindMap (z.B. XMind) erfolgen, in der man sehr flexibel mit Strukturen arbeiten kann.</w:t>
+      </w:r>
+    </w:p>
+    <w:p>
+      <w:pPr>
+        <w:numPr>
+          <w:ilvl w:val="0"/>
+          <w:numId w:val="1014"/>
+        </w:numPr>
+        <w:pStyle w:val="Compact"/>
+      </w:pPr>
+      <w:r>
+        <w:rPr>
+          <w:bCs/>
+          <w:b/>
+        </w:rPr>
+        <w:t xml:space="preserve">Woche 3 - Inhaltsverzeichnis auf drei Ebenen:</w:t>
+      </w:r>
+      <w:r>
+        <w:t xml:space="preserve"> </w:t>
+      </w:r>
+      <w:r>
+        <w:t xml:space="preserve">Festlegung der Kapitel-Struktur auf drei (maximal vier) Ebenen. Pro Kapitel können hier bereits erste Stickpunkte zu den Inhalten erfasst werden.</w:t>
+      </w:r>
+    </w:p>
+    <w:p>
+      <w:pPr>
+        <w:numPr>
+          <w:ilvl w:val="0"/>
+          <w:numId w:val="1014"/>
+        </w:numPr>
+        <w:pStyle w:val="Compact"/>
+      </w:pPr>
+      <w:r>
+        <w:rPr>
+          <w:bCs/>
+          <w:b/>
+        </w:rPr>
+        <w:t xml:space="preserve">Woche 4 - Kuration von Quellen:</w:t>
+      </w:r>
+      <w:r>
+        <w:t xml:space="preserve"> </w:t>
+      </w:r>
+      <w:r>
+        <w:t xml:space="preserve">Ermittlung von Quellen, die im Grundlagen-Kapitel referenziert werden sollen. Hierbei ist insbesondere auf Absicherung der Quelle in Theorie und/oder Praxis (keine Hypes, Moden etc.), langfristige Verfügbarkeit (z.B. durch institutionellen Träger) und offenen Zugang zu achten.</w:t>
+      </w:r>
+    </w:p>
+    <w:p>
+      <w:pPr>
+        <w:pStyle w:val="FirstParagraph"/>
+      </w:pPr>
+      <w:r>
+        <w:rPr>
+          <w:bCs/>
+          <w:b/>
+        </w:rPr>
+        <w:t xml:space="preserve">Bis Boxenstopp 2 - Technische Infrastruktur:</w:t>
+      </w:r>
+    </w:p>
+    <w:p>
+      <w:pPr>
+        <w:numPr>
+          <w:ilvl w:val="0"/>
+          <w:numId w:val="1015"/>
+        </w:numPr>
+        <w:pStyle w:val="Compact"/>
+      </w:pPr>
+      <w:r>
+        <w:rPr>
+          <w:bCs/>
+          <w:b/>
+        </w:rPr>
+        <w:t xml:space="preserve">Woche 5 - Markdown kennenlernen:</w:t>
       </w:r>
       <w:r>
         <w:t xml:space="preserve"> </w:t>
@@ -4874,16 +5078,16 @@
       <w:pPr>
         <w:numPr>
           <w:ilvl w:val="0"/>
-          <w:numId w:val="1013"/>
-        </w:numPr>
-        <w:pStyle w:val="Compact"/>
-      </w:pPr>
-      <w:r>
-        <w:rPr>
-          <w:bCs/>
-          <w:b/>
-        </w:rPr>
-        <w:t xml:space="preserve">Woche 2 - Vorlage von GitHub herunterladen:</w:t>
+          <w:numId w:val="1015"/>
+        </w:numPr>
+        <w:pStyle w:val="Compact"/>
+      </w:pPr>
+      <w:r>
+        <w:rPr>
+          <w:bCs/>
+          <w:b/>
+        </w:rPr>
+        <w:t xml:space="preserve">Woche 6 - Vorlage von GitHub herunterladen:</w:t>
       </w:r>
       <w:r>
         <w:t xml:space="preserve"> </w:t>
@@ -4894,7 +5098,7 @@
       <w:r>
         <w:t xml:space="preserve"> </w:t>
       </w:r>
-      <w:hyperlink r:id="rId132">
+      <w:hyperlink r:id="rId137">
         <w:r>
           <w:rPr>
             <w:rStyle w:val="Hyperlink"/>
@@ -4913,16 +5117,16 @@
       <w:pPr>
         <w:numPr>
           <w:ilvl w:val="0"/>
-          <w:numId w:val="1013"/>
-        </w:numPr>
-        <w:pStyle w:val="Compact"/>
-      </w:pPr>
-      <w:r>
-        <w:rPr>
-          <w:bCs/>
-          <w:b/>
-        </w:rPr>
-        <w:t xml:space="preserve">Woche 3 - Produktionskette installieren:</w:t>
+          <w:numId w:val="1015"/>
+        </w:numPr>
+        <w:pStyle w:val="Compact"/>
+      </w:pPr>
+      <w:r>
+        <w:rPr>
+          <w:bCs/>
+          <w:b/>
+        </w:rPr>
+        <w:t xml:space="preserve">Woche 7 - Produktionskette installieren:</w:t>
       </w:r>
       <w:r>
         <w:t xml:space="preserve"> </w:t>
@@ -4935,16 +5139,16 @@
       <w:pPr>
         <w:numPr>
           <w:ilvl w:val="0"/>
-          <w:numId w:val="1013"/>
-        </w:numPr>
-        <w:pStyle w:val="Compact"/>
-      </w:pPr>
-      <w:r>
-        <w:rPr>
-          <w:bCs/>
-          <w:b/>
-        </w:rPr>
-        <w:t xml:space="preserve">Woche 4 - GitHub Synchronisation einrichten:</w:t>
+          <w:numId w:val="1015"/>
+        </w:numPr>
+        <w:pStyle w:val="Compact"/>
+      </w:pPr>
+      <w:r>
+        <w:rPr>
+          <w:bCs/>
+          <w:b/>
+        </w:rPr>
+        <w:t xml:space="preserve">Woche 8 - GitHub Synchronisation einrichten:</w:t>
       </w:r>
       <w:r>
         <w:t xml:space="preserve"> </w:t>
@@ -4955,7 +5159,7 @@
       <w:r>
         <w:t xml:space="preserve"> </w:t>
       </w:r>
-      <w:hyperlink r:id="rId133">
+      <w:hyperlink r:id="rId138">
         <w:r>
           <w:rPr>
             <w:rStyle w:val="Hyperlink"/>
@@ -4976,106 +5180,6 @@
           <w:bCs/>
           <w:b/>
         </w:rPr>
-        <w:t xml:space="preserve">Bis Boxenstop 2 - Struktur Inhalt und Quellen:</w:t>
-      </w:r>
-    </w:p>
-    <w:p>
-      <w:pPr>
-        <w:numPr>
-          <w:ilvl w:val="0"/>
-          <w:numId w:val="1014"/>
-        </w:numPr>
-        <w:pStyle w:val="Compact"/>
-      </w:pPr>
-      <w:r>
-        <w:rPr>
-          <w:bCs/>
-          <w:b/>
-        </w:rPr>
-        <w:t xml:space="preserve">Woche 5 - Zielfindung:</w:t>
-      </w:r>
-      <w:r>
-        <w:t xml:space="preserve"> </w:t>
-      </w:r>
-      <w:r>
-        <w:t xml:space="preserve">welches Lernziel (Mindset, Skillset, Toolset) soll der Leitfaden für welche Lernende (Zielgruppe) erfüllen? Feedback von Vertretern aus der Zielgruppe einholen.</w:t>
-      </w:r>
-    </w:p>
-    <w:p>
-      <w:pPr>
-        <w:numPr>
-          <w:ilvl w:val="0"/>
-          <w:numId w:val="1014"/>
-        </w:numPr>
-        <w:pStyle w:val="Compact"/>
-      </w:pPr>
-      <w:r>
-        <w:rPr>
-          <w:bCs/>
-          <w:b/>
-        </w:rPr>
-        <w:t xml:space="preserve">Woche 6 - Ideenfindung Inhaltsverzeichnis:</w:t>
-      </w:r>
-      <w:r>
-        <w:t xml:space="preserve"> </w:t>
-      </w:r>
-      <w:r>
-        <w:t xml:space="preserve">Ideenfindung, wie das Inhaltsverzeichnis entlang der vier Standard-Kapitel (Über lernOS, Grundlagen, Lernpfad, Anhang) aufgebaut sein könnte. Das kann z.B. in Form einer MindMap (z.B. XMind) erfolgen, in der man sehr flexibel mit Strukturen arbeiten kann.</w:t>
-      </w:r>
-    </w:p>
-    <w:p>
-      <w:pPr>
-        <w:numPr>
-          <w:ilvl w:val="0"/>
-          <w:numId w:val="1014"/>
-        </w:numPr>
-        <w:pStyle w:val="Compact"/>
-      </w:pPr>
-      <w:r>
-        <w:rPr>
-          <w:bCs/>
-          <w:b/>
-        </w:rPr>
-        <w:t xml:space="preserve">Woche 7 - Inhaltsverzeichnis auf drei Ebenen:</w:t>
-      </w:r>
-      <w:r>
-        <w:t xml:space="preserve"> </w:t>
-      </w:r>
-      <w:r>
-        <w:t xml:space="preserve">Festlegung der Kapitel-Struktur auf drei (maximal vier) Ebenen. Pro Kapitel können hier bereits erste Stickpunkte zu den Inhalten erfasst werden.</w:t>
-      </w:r>
-    </w:p>
-    <w:p>
-      <w:pPr>
-        <w:numPr>
-          <w:ilvl w:val="0"/>
-          <w:numId w:val="1014"/>
-        </w:numPr>
-        <w:pStyle w:val="Compact"/>
-      </w:pPr>
-      <w:r>
-        <w:rPr>
-          <w:bCs/>
-          <w:b/>
-        </w:rPr>
-        <w:t xml:space="preserve">Woche 8 - Kuration von Quellen:</w:t>
-      </w:r>
-      <w:r>
-        <w:t xml:space="preserve"> </w:t>
-      </w:r>
-      <w:r>
-        <w:t xml:space="preserve">Ermittlung von Quellen, die im Grundlagen-Kapitel referenziert werden sollen. Hierbei ist insbesondere auf Absicherung der Quelle in Theorie und/oder Praxis (keine Hypes, Moden etc.), langfristige Verfügbarkeit (z.B. durch institutionellen Träger) und offenen Zugang zu achten.</w:t>
-      </w:r>
-    </w:p>
-    <w:p>
-      <w:pPr>
-        <w:pStyle w:val="FirstParagraph"/>
-      </w:pPr>
-      <w:r>
-        <w:rPr>
-          <w:bCs/>
-          <w:b/>
-        </w:rPr>
         <w:t xml:space="preserve">Bis Retrospektive - Inhalt:</w:t>
       </w:r>
     </w:p>
@@ -5083,7 +5187,7 @@
       <w:pPr>
         <w:numPr>
           <w:ilvl w:val="0"/>
-          <w:numId w:val="1015"/>
+          <w:numId w:val="1016"/>
         </w:numPr>
         <w:pStyle w:val="Compact"/>
       </w:pPr>
@@ -5103,7 +5207,7 @@
       <w:r>
         <w:t xml:space="preserve"> </w:t>
       </w:r>
-      <w:hyperlink r:id="rId134">
+      <w:hyperlink r:id="rId139">
         <w:r>
           <w:rPr>
             <w:rStyle w:val="Hyperlink"/>
@@ -5120,7 +5224,7 @@
       <w:r>
         <w:t xml:space="preserve"> </w:t>
       </w:r>
-      <w:hyperlink r:id="rId135">
+      <w:hyperlink r:id="rId140">
         <w:r>
           <w:rPr>
             <w:rStyle w:val="Hyperlink"/>
@@ -5139,7 +5243,7 @@
       <w:pPr>
         <w:numPr>
           <w:ilvl w:val="0"/>
-          <w:numId w:val="1015"/>
+          <w:numId w:val="1016"/>
         </w:numPr>
         <w:pStyle w:val="Compact"/>
       </w:pPr>
@@ -5161,7 +5265,7 @@
       <w:pPr>
         <w:numPr>
           <w:ilvl w:val="0"/>
-          <w:numId w:val="1015"/>
+          <w:numId w:val="1016"/>
         </w:numPr>
         <w:pStyle w:val="Compact"/>
       </w:pPr>
@@ -5179,8 +5283,8 @@
         <w:t xml:space="preserve">Die Version 0.2 wird auf GitHub in Form eines weiteren Release veröffentlicht und auf geeigneten Kanälen an die Zielgruppe kommuniziert. Idealerweise probieren einige Learning Circle den Leitfaden im nächsten Sprint aus, geben Feedback auf Basis dessen dann eine Version 1.0 veröffentlicht werden kann.</w:t>
       </w:r>
     </w:p>
-    <w:bookmarkEnd w:id="136"/>
-    <w:bookmarkStart w:id="140" w:name="anhang"/>
+    <w:bookmarkEnd w:id="141"/>
+    <w:bookmarkStart w:id="145" w:name="anhang"/>
     <w:p>
       <w:pPr>
         <w:pStyle w:val="Heading1"/>
@@ -5189,7 +5293,7 @@
         <w:rPr>
           <w:rStyle w:val="SectionNumber"/>
         </w:rPr>
-        <w:t xml:space="preserve">4</w:t>
+        <w:t xml:space="preserve">5</w:t>
       </w:r>
       <w:r>
         <w:tab/>
@@ -5198,7 +5302,7 @@
         <w:t xml:space="preserve">Anhang</w:t>
       </w:r>
     </w:p>
-    <w:bookmarkStart w:id="137" w:name="danksagungen"/>
+    <w:bookmarkStart w:id="142" w:name="danksagungen"/>
     <w:p>
       <w:pPr>
         <w:pStyle w:val="Heading2"/>
@@ -5207,7 +5311,7 @@
         <w:rPr>
           <w:rStyle w:val="SectionNumber"/>
         </w:rPr>
-        <w:t xml:space="preserve">4.1</w:t>
+        <w:t xml:space="preserve">5.1</w:t>
       </w:r>
       <w:r>
         <w:tab/>
@@ -5221,11 +5325,11 @@
         <w:pStyle w:val="FirstParagraph"/>
       </w:pPr>
       <w:r>
-        <w:t xml:space="preserve">…</w:t>
-      </w:r>
-    </w:p>
-    <w:bookmarkEnd w:id="137"/>
-    <w:bookmarkStart w:id="138" w:name="änderungshistorie"/>
+        <w:t xml:space="preserve">Ein großer Dank an die vielen Projekte und Vorarbeiten, die die Erstellung und Verwaltung von lernOS Leitfäden ermöglichen.</w:t>
+      </w:r>
+    </w:p>
+    <w:bookmarkEnd w:id="142"/>
+    <w:bookmarkStart w:id="143" w:name="änderungshistorie"/>
     <w:p>
       <w:pPr>
         <w:pStyle w:val="Heading2"/>
@@ -5234,7 +5338,7 @@
         <w:rPr>
           <w:rStyle w:val="SectionNumber"/>
         </w:rPr>
-        <w:t xml:space="preserve">4.2</w:t>
+        <w:t xml:space="preserve">5.2</w:t>
       </w:r>
       <w:r>
         <w:tab/>
@@ -5341,7 +5445,7 @@
               <w:jc w:val="left"/>
             </w:pPr>
             <w:r>
-              <w:t xml:space="preserve">…</w:t>
+              <w:t xml:space="preserve">Erste Version des Template-Repositories</w:t>
             </w:r>
           </w:p>
         </w:tc>
@@ -5353,14 +5457,14 @@
               <w:jc w:val="left"/>
             </w:pPr>
             <w:r>
-              <w:t xml:space="preserve">dd.mm.2020</w:t>
+              <w:t xml:space="preserve">09.12.2021</w:t>
             </w:r>
           </w:p>
         </w:tc>
       </w:tr>
     </w:tbl>
-    <w:bookmarkEnd w:id="138"/>
-    <w:bookmarkStart w:id="139" w:name="lernos-glossar"/>
+    <w:bookmarkEnd w:id="143"/>
+    <w:bookmarkStart w:id="144" w:name="lernos-glossar"/>
     <w:p>
       <w:pPr>
         <w:pStyle w:val="Heading2"/>
@@ -5369,7 +5473,7 @@
         <w:rPr>
           <w:rStyle w:val="SectionNumber"/>
         </w:rPr>
-        <w:t xml:space="preserve">4.3</w:t>
+        <w:t xml:space="preserve">5.3</w:t>
       </w:r>
       <w:r>
         <w:tab/>
@@ -5394,7 +5498,7 @@
       <w:pPr>
         <w:numPr>
           <w:ilvl w:val="0"/>
-          <w:numId w:val="1016"/>
+          <w:numId w:val="1017"/>
         </w:numPr>
         <w:pStyle w:val="Compact"/>
       </w:pPr>
@@ -5410,7 +5514,7 @@
       <w:pPr>
         <w:numPr>
           <w:ilvl w:val="0"/>
-          <w:numId w:val="1016"/>
+          <w:numId w:val="1017"/>
         </w:numPr>
         <w:pStyle w:val="Compact"/>
       </w:pPr>
@@ -5441,7 +5545,7 @@
       <w:pPr>
         <w:numPr>
           <w:ilvl w:val="0"/>
-          <w:numId w:val="1017"/>
+          <w:numId w:val="1018"/>
         </w:numPr>
         <w:pStyle w:val="Compact"/>
       </w:pPr>
@@ -5457,7 +5561,7 @@
       <w:pPr>
         <w:numPr>
           <w:ilvl w:val="0"/>
-          <w:numId w:val="1017"/>
+          <w:numId w:val="1018"/>
         </w:numPr>
         <w:pStyle w:val="Compact"/>
       </w:pPr>
@@ -5485,7 +5589,7 @@
       <w:pPr>
         <w:numPr>
           <w:ilvl w:val="0"/>
-          <w:numId w:val="1018"/>
+          <w:numId w:val="1019"/>
         </w:numPr>
         <w:pStyle w:val="Compact"/>
       </w:pPr>
@@ -5516,7 +5620,7 @@
       <w:pPr>
         <w:numPr>
           <w:ilvl w:val="0"/>
-          <w:numId w:val="1019"/>
+          <w:numId w:val="1020"/>
         </w:numPr>
         <w:pStyle w:val="Compact"/>
       </w:pPr>
@@ -5532,7 +5636,7 @@
       <w:pPr>
         <w:numPr>
           <w:ilvl w:val="0"/>
-          <w:numId w:val="1019"/>
+          <w:numId w:val="1020"/>
         </w:numPr>
         <w:pStyle w:val="Compact"/>
       </w:pPr>
@@ -5551,7 +5655,7 @@
       <w:pPr>
         <w:numPr>
           <w:ilvl w:val="0"/>
-          <w:numId w:val="1019"/>
+          <w:numId w:val="1020"/>
         </w:numPr>
         <w:pStyle w:val="Compact"/>
       </w:pPr>
@@ -5573,7 +5677,7 @@
       <w:pPr>
         <w:numPr>
           <w:ilvl w:val="0"/>
-          <w:numId w:val="1019"/>
+          <w:numId w:val="1020"/>
         </w:numPr>
         <w:pStyle w:val="Compact"/>
       </w:pPr>
@@ -5592,7 +5696,7 @@
       <w:pPr>
         <w:numPr>
           <w:ilvl w:val="0"/>
-          <w:numId w:val="1019"/>
+          <w:numId w:val="1020"/>
         </w:numPr>
         <w:pStyle w:val="Compact"/>
       </w:pPr>
@@ -5623,7 +5727,7 @@
       <w:pPr>
         <w:numPr>
           <w:ilvl w:val="0"/>
-          <w:numId w:val="1020"/>
+          <w:numId w:val="1021"/>
         </w:numPr>
         <w:pStyle w:val="Compact"/>
       </w:pPr>
@@ -5651,7 +5755,7 @@
       <w:pPr>
         <w:numPr>
           <w:ilvl w:val="0"/>
-          <w:numId w:val="1021"/>
+          <w:numId w:val="1022"/>
         </w:numPr>
         <w:pStyle w:val="Compact"/>
       </w:pPr>
@@ -5667,7 +5771,7 @@
       <w:pPr>
         <w:numPr>
           <w:ilvl w:val="0"/>
-          <w:numId w:val="1021"/>
+          <w:numId w:val="1022"/>
         </w:numPr>
         <w:pStyle w:val="Compact"/>
       </w:pPr>
@@ -5686,7 +5790,7 @@
       <w:pPr>
         <w:numPr>
           <w:ilvl w:val="0"/>
-          <w:numId w:val="1021"/>
+          <w:numId w:val="1022"/>
         </w:numPr>
         <w:pStyle w:val="Compact"/>
       </w:pPr>
@@ -5714,7 +5818,7 @@
       <w:pPr>
         <w:numPr>
           <w:ilvl w:val="0"/>
-          <w:numId w:val="1022"/>
+          <w:numId w:val="1023"/>
         </w:numPr>
         <w:pStyle w:val="Compact"/>
       </w:pPr>
@@ -5733,7 +5837,7 @@
       <w:pPr>
         <w:numPr>
           <w:ilvl w:val="0"/>
-          <w:numId w:val="1022"/>
+          <w:numId w:val="1023"/>
         </w:numPr>
         <w:pStyle w:val="Compact"/>
       </w:pPr>
@@ -5752,7 +5856,7 @@
       <w:pPr>
         <w:numPr>
           <w:ilvl w:val="0"/>
-          <w:numId w:val="1022"/>
+          <w:numId w:val="1023"/>
         </w:numPr>
         <w:pStyle w:val="Compact"/>
       </w:pPr>
@@ -5783,7 +5887,7 @@
       <w:pPr>
         <w:numPr>
           <w:ilvl w:val="0"/>
-          <w:numId w:val="1023"/>
+          <w:numId w:val="1024"/>
         </w:numPr>
         <w:pStyle w:val="Compact"/>
       </w:pPr>
@@ -5802,7 +5906,7 @@
       <w:pPr>
         <w:numPr>
           <w:ilvl w:val="0"/>
-          <w:numId w:val="1023"/>
+          <w:numId w:val="1024"/>
         </w:numPr>
         <w:pStyle w:val="Compact"/>
       </w:pPr>
@@ -5821,7 +5925,7 @@
       <w:pPr>
         <w:numPr>
           <w:ilvl w:val="0"/>
-          <w:numId w:val="1023"/>
+          <w:numId w:val="1024"/>
         </w:numPr>
         <w:pStyle w:val="Compact"/>
       </w:pPr>
@@ -5840,7 +5944,7 @@
       <w:pPr>
         <w:numPr>
           <w:ilvl w:val="0"/>
-          <w:numId w:val="1023"/>
+          <w:numId w:val="1024"/>
         </w:numPr>
         <w:pStyle w:val="Compact"/>
       </w:pPr>
@@ -5859,7 +5963,7 @@
       <w:pPr>
         <w:numPr>
           <w:ilvl w:val="0"/>
-          <w:numId w:val="1023"/>
+          <w:numId w:val="1024"/>
         </w:numPr>
         <w:pStyle w:val="Compact"/>
       </w:pPr>
@@ -5875,7 +5979,7 @@
       <w:pPr>
         <w:numPr>
           <w:ilvl w:val="0"/>
-          <w:numId w:val="1023"/>
+          <w:numId w:val="1024"/>
         </w:numPr>
         <w:pStyle w:val="Compact"/>
       </w:pPr>
@@ -5891,7 +5995,7 @@
       <w:pPr>
         <w:numPr>
           <w:ilvl w:val="0"/>
-          <w:numId w:val="1023"/>
+          <w:numId w:val="1024"/>
         </w:numPr>
         <w:pStyle w:val="Compact"/>
       </w:pPr>
@@ -5907,7 +6011,7 @@
       <w:pPr>
         <w:numPr>
           <w:ilvl w:val="0"/>
-          <w:numId w:val="1023"/>
+          <w:numId w:val="1024"/>
         </w:numPr>
         <w:pStyle w:val="Compact"/>
       </w:pPr>
@@ -5923,7 +6027,7 @@
       <w:pPr>
         <w:numPr>
           <w:ilvl w:val="0"/>
-          <w:numId w:val="1023"/>
+          <w:numId w:val="1024"/>
         </w:numPr>
         <w:pStyle w:val="Compact"/>
       </w:pPr>
@@ -5954,7 +6058,7 @@
       <w:pPr>
         <w:numPr>
           <w:ilvl w:val="0"/>
-          <w:numId w:val="1024"/>
+          <w:numId w:val="1025"/>
         </w:numPr>
         <w:pStyle w:val="Compact"/>
       </w:pPr>
@@ -5973,7 +6077,7 @@
       <w:pPr>
         <w:numPr>
           <w:ilvl w:val="0"/>
-          <w:numId w:val="1024"/>
+          <w:numId w:val="1025"/>
         </w:numPr>
         <w:pStyle w:val="Compact"/>
       </w:pPr>
@@ -5989,7 +6093,7 @@
       <w:pPr>
         <w:numPr>
           <w:ilvl w:val="0"/>
-          <w:numId w:val="1024"/>
+          <w:numId w:val="1025"/>
         </w:numPr>
         <w:pStyle w:val="Compact"/>
       </w:pPr>
@@ -6020,7 +6124,7 @@
       <w:pPr>
         <w:numPr>
           <w:ilvl w:val="0"/>
-          <w:numId w:val="1025"/>
+          <w:numId w:val="1026"/>
         </w:numPr>
         <w:pStyle w:val="Compact"/>
       </w:pPr>
@@ -6036,7 +6140,7 @@
       <w:pPr>
         <w:numPr>
           <w:ilvl w:val="0"/>
-          <w:numId w:val="1025"/>
+          <w:numId w:val="1026"/>
         </w:numPr>
         <w:pStyle w:val="Compact"/>
       </w:pPr>
@@ -6067,7 +6171,7 @@
       <w:pPr>
         <w:numPr>
           <w:ilvl w:val="0"/>
-          <w:numId w:val="1026"/>
+          <w:numId w:val="1027"/>
         </w:numPr>
         <w:pStyle w:val="Compact"/>
       </w:pPr>
@@ -6083,7 +6187,7 @@
       <w:pPr>
         <w:numPr>
           <w:ilvl w:val="0"/>
-          <w:numId w:val="1026"/>
+          <w:numId w:val="1027"/>
         </w:numPr>
         <w:pStyle w:val="Compact"/>
       </w:pPr>
@@ -6114,7 +6218,7 @@
       <w:pPr>
         <w:numPr>
           <w:ilvl w:val="0"/>
-          <w:numId w:val="1027"/>
+          <w:numId w:val="1028"/>
         </w:numPr>
         <w:pStyle w:val="Compact"/>
       </w:pPr>
@@ -6142,7 +6246,7 @@
       <w:pPr>
         <w:numPr>
           <w:ilvl w:val="0"/>
-          <w:numId w:val="1028"/>
+          <w:numId w:val="1029"/>
         </w:numPr>
         <w:pStyle w:val="Compact"/>
       </w:pPr>
@@ -6158,7 +6262,7 @@
       <w:pPr>
         <w:numPr>
           <w:ilvl w:val="0"/>
-          <w:numId w:val="1028"/>
+          <w:numId w:val="1029"/>
         </w:numPr>
         <w:pStyle w:val="Compact"/>
       </w:pPr>
@@ -6174,7 +6278,7 @@
       <w:pPr>
         <w:numPr>
           <w:ilvl w:val="0"/>
-          <w:numId w:val="1028"/>
+          <w:numId w:val="1029"/>
         </w:numPr>
         <w:pStyle w:val="Compact"/>
       </w:pPr>
@@ -6190,7 +6294,7 @@
       <w:pPr>
         <w:numPr>
           <w:ilvl w:val="0"/>
-          <w:numId w:val="1028"/>
+          <w:numId w:val="1029"/>
         </w:numPr>
         <w:pStyle w:val="Compact"/>
       </w:pPr>
@@ -6206,7 +6310,7 @@
       <w:pPr>
         <w:numPr>
           <w:ilvl w:val="0"/>
-          <w:numId w:val="1028"/>
+          <w:numId w:val="1029"/>
         </w:numPr>
         <w:pStyle w:val="Compact"/>
       </w:pPr>
@@ -6222,7 +6326,7 @@
       <w:pPr>
         <w:numPr>
           <w:ilvl w:val="0"/>
-          <w:numId w:val="1028"/>
+          <w:numId w:val="1029"/>
         </w:numPr>
         <w:pStyle w:val="Compact"/>
       </w:pPr>
@@ -6250,7 +6354,7 @@
       <w:pPr>
         <w:numPr>
           <w:ilvl w:val="0"/>
-          <w:numId w:val="1029"/>
+          <w:numId w:val="1030"/>
         </w:numPr>
         <w:pStyle w:val="Compact"/>
       </w:pPr>
@@ -6266,7 +6370,7 @@
       <w:pPr>
         <w:numPr>
           <w:ilvl w:val="0"/>
-          <w:numId w:val="1029"/>
+          <w:numId w:val="1030"/>
         </w:numPr>
         <w:pStyle w:val="Compact"/>
       </w:pPr>
@@ -6315,7 +6419,7 @@
       <w:pPr>
         <w:numPr>
           <w:ilvl w:val="0"/>
-          <w:numId w:val="1030"/>
+          <w:numId w:val="1031"/>
         </w:numPr>
         <w:pStyle w:val="Compact"/>
       </w:pPr>
@@ -6334,7 +6438,7 @@
       <w:pPr>
         <w:numPr>
           <w:ilvl w:val="0"/>
-          <w:numId w:val="1030"/>
+          <w:numId w:val="1031"/>
         </w:numPr>
         <w:pStyle w:val="Compact"/>
       </w:pPr>
@@ -6368,7 +6472,7 @@
       <w:pPr>
         <w:numPr>
           <w:ilvl w:val="0"/>
-          <w:numId w:val="1031"/>
+          <w:numId w:val="1032"/>
         </w:numPr>
         <w:pStyle w:val="Compact"/>
       </w:pPr>
@@ -6384,7 +6488,7 @@
       <w:pPr>
         <w:numPr>
           <w:ilvl w:val="0"/>
-          <w:numId w:val="1031"/>
+          <w:numId w:val="1032"/>
         </w:numPr>
         <w:pStyle w:val="Compact"/>
       </w:pPr>
@@ -6406,7 +6510,7 @@
       <w:pPr>
         <w:numPr>
           <w:ilvl w:val="0"/>
-          <w:numId w:val="1031"/>
+          <w:numId w:val="1032"/>
         </w:numPr>
         <w:pStyle w:val="Compact"/>
       </w:pPr>
@@ -6425,7 +6529,7 @@
       <w:pPr>
         <w:numPr>
           <w:ilvl w:val="0"/>
-          <w:numId w:val="1031"/>
+          <w:numId w:val="1032"/>
         </w:numPr>
         <w:pStyle w:val="Compact"/>
       </w:pPr>
@@ -6456,7 +6560,7 @@
       <w:pPr>
         <w:numPr>
           <w:ilvl w:val="0"/>
-          <w:numId w:val="1032"/>
+          <w:numId w:val="1033"/>
         </w:numPr>
         <w:pStyle w:val="Compact"/>
       </w:pPr>
@@ -6471,8 +6575,8 @@
         <w:t xml:space="preserve">Result to be achieved (ISO 9001:2015).</w:t>
       </w:r>
     </w:p>
-    <w:bookmarkEnd w:id="139"/>
-    <w:bookmarkEnd w:id="140"/>
+    <w:bookmarkEnd w:id="144"/>
+    <w:bookmarkEnd w:id="145"/>
     <w:sectPr/>
   </w:body>
 </w:document>
@@ -6798,9 +6902,6 @@
     </w:lvlOverride>
   </w:num>
   <w:num w:numId="1010">
-    <w:abstractNumId w:val="991"/>
-  </w:num>
-  <w:num w:numId="1011">
     <w:abstractNumId w:val="99411"/>
     <w:lvlOverride w:ilvl="0">
       <w:startOverride w:val="1"/>
@@ -6830,8 +6931,38 @@
       <w:startOverride w:val="1"/>
     </w:lvlOverride>
   </w:num>
+  <w:num w:numId="1011">
+    <w:abstractNumId w:val="991"/>
+  </w:num>
   <w:num w:numId="1012">
-    <w:abstractNumId w:val="991"/>
+    <w:abstractNumId w:val="99411"/>
+    <w:lvlOverride w:ilvl="0">
+      <w:startOverride w:val="1"/>
+    </w:lvlOverride>
+    <w:lvlOverride w:ilvl="1">
+      <w:startOverride w:val="1"/>
+    </w:lvlOverride>
+    <w:lvlOverride w:ilvl="2">
+      <w:startOverride w:val="1"/>
+    </w:lvlOverride>
+    <w:lvlOverride w:ilvl="3">
+      <w:startOverride w:val="1"/>
+    </w:lvlOverride>
+    <w:lvlOverride w:ilvl="4">
+      <w:startOverride w:val="1"/>
+    </w:lvlOverride>
+    <w:lvlOverride w:ilvl="5">
+      <w:startOverride w:val="1"/>
+    </w:lvlOverride>
+    <w:lvlOverride w:ilvl="6">
+      <w:startOverride w:val="1"/>
+    </w:lvlOverride>
+    <w:lvlOverride w:ilvl="7">
+      <w:startOverride w:val="1"/>
+    </w:lvlOverride>
+    <w:lvlOverride w:ilvl="8">
+      <w:startOverride w:val="1"/>
+    </w:lvlOverride>
   </w:num>
   <w:num w:numId="1013">
     <w:abstractNumId w:val="991"/>
@@ -6891,6 +7022,9 @@
     <w:abstractNumId w:val="991"/>
   </w:num>
   <w:num w:numId="1032">
+    <w:abstractNumId w:val="991"/>
+  </w:num>
+  <w:num w:numId="1033">
     <w:abstractNumId w:val="991"/>
   </w:num>
 </w:numbering>

</xml_diff>

<commit_message>
Mermaid Diagramm in Webversion manuell ersetzt
</commit_message>
<xml_diff>
--- a/de/lernOS-Template-Guide-de.docx
+++ b/de/lernOS-Template-Guide-de.docx
@@ -91,13 +91,13 @@
         <w:t xml:space="preserve"> </w:t>
       </w:r>
       <w:r>
-        <w:t xml:space="preserve">0.1</w:t>
-      </w:r>
-      <w:r>
-        <w:t xml:space="preserve"> </w:t>
-      </w:r>
-      <w:r>
-        <w:t xml:space="preserve">(09.12.2021)</w:t>
+        <w:t xml:space="preserve">0.2</w:t>
+      </w:r>
+      <w:r>
+        <w:t xml:space="preserve"> </w:t>
+      </w:r>
+      <w:r>
+        <w:t xml:space="preserve">(01.01.2022)</w:t>
       </w:r>
     </w:p>
     <w:sdt>
@@ -2515,7 +2515,7 @@
               <a:graphicData uri="http://schemas.openxmlformats.org/drawingml/2006/picture">
                 <pic:pic>
                   <pic:nvPicPr>
-                    <pic:cNvPr descr="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" id="78" name="Picture"/>
+                    <pic:cNvPr descr="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" id="78" name="Picture"/>
                     <pic:cNvPicPr>
                       <a:picLocks noChangeArrowheads="1" noChangeAspect="1"/>
                     </pic:cNvPicPr>

</xml_diff>

<commit_message>
Empfohlene LaTeX Distribution ist jetzt MiKTeX
</commit_message>
<xml_diff>
--- a/de/lernOS-Template-Guide-de.docx
+++ b/de/lernOS-Template-Guide-de.docx
@@ -659,7 +659,7 @@
     </w:p>
     <w:bookmarkEnd w:id="34"/>
     <w:bookmarkEnd w:id="35"/>
-    <w:bookmarkStart w:id="136" w:name="section"/>
+    <w:bookmarkStart w:id="144" w:name="section"/>
     <w:p>
       <w:pPr>
         <w:pStyle w:val="Heading1"/>
@@ -2515,7 +2515,7 @@
               <a:graphicData uri="http://schemas.openxmlformats.org/drawingml/2006/picture">
                 <pic:pic>
                   <pic:nvPicPr>
-                    <pic:cNvPr descr="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" id="78" name="Picture"/>
+                    <pic:cNvPr descr="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" id="78" name="Picture"/>
                     <pic:cNvPicPr>
                       <a:picLocks noChangeArrowheads="1" noChangeAspect="1"/>
                     </pic:cNvPicPr>
@@ -4877,8 +4877,244 @@
     </w:p>
     <w:bookmarkEnd w:id="134"/>
     <w:bookmarkEnd w:id="135"/>
-    <w:bookmarkEnd w:id="136"/>
-    <w:bookmarkStart w:id="141" w:name="lernpfad"/>
+    <w:bookmarkStart w:id="143" w:name="github"/>
+    <w:p>
+      <w:pPr>
+        <w:pStyle w:val="Heading2"/>
+      </w:pPr>
+      <w:r>
+        <w:rPr>
+          <w:rStyle w:val="SectionNumber"/>
+        </w:rPr>
+        <w:t xml:space="preserve">3.7</w:t>
+      </w:r>
+      <w:r>
+        <w:tab/>
+      </w:r>
+      <w:r>
+        <w:t xml:space="preserve">GitHub</w:t>
+      </w:r>
+    </w:p>
+    <w:p>
+      <w:pPr>
+        <w:pStyle w:val="FirstParagraph"/>
+      </w:pPr>
+      <w:hyperlink r:id="rId26">
+        <w:r>
+          <w:rPr>
+            <w:rStyle w:val="Hyperlink"/>
+          </w:rPr>
+          <w:t xml:space="preserve">GitHub</w:t>
+        </w:r>
+      </w:hyperlink>
+      <w:r>
+        <w:t xml:space="preserve"> </w:t>
+      </w:r>
+      <w:r>
+        <w:t xml:space="preserve">ist ein Internet-Dienst zur verteilten Verwaltung von Software-Entwicklungsprojekten. Mit dem Ansatz</w:t>
+      </w:r>
+      <w:r>
+        <w:t xml:space="preserve"> </w:t>
+      </w:r>
+      <w:r>
+        <w:t xml:space="preserve">“</w:t>
+      </w:r>
+      <w:r>
+        <w:t xml:space="preserve">Content as Code</w:t>
+      </w:r>
+      <w:r>
+        <w:t xml:space="preserve">”</w:t>
+      </w:r>
+      <w:r>
+        <w:t xml:space="preserve"> </w:t>
+      </w:r>
+      <w:r>
+        <w:t xml:space="preserve">werden die Inhalte der lernOS Leitfäden in Markdown (wie Quelltext einer Software) geschrieben und dann mit der Produktionskette in die Zielformate konvertiert.</w:t>
+      </w:r>
+    </w:p>
+    <w:p>
+      <w:pPr>
+        <w:pStyle w:val="BodyText"/>
+      </w:pPr>
+      <w:r>
+        <w:t xml:space="preserve">Falls im Leitfaden-Team noch keine Erfahrungen mit Git und GitHub vorliegen, hier einige Links zum einarbeiten:</w:t>
+      </w:r>
+    </w:p>
+    <w:p>
+      <w:pPr>
+        <w:numPr>
+          <w:ilvl w:val="0"/>
+          <w:numId w:val="1014"/>
+        </w:numPr>
+      </w:pPr>
+      <w:hyperlink r:id="rId136">
+        <w:r>
+          <w:rPr>
+            <w:rStyle w:val="Hyperlink"/>
+          </w:rPr>
+          <w:t xml:space="preserve">Git</w:t>
+        </w:r>
+      </w:hyperlink>
+      <w:r>
+        <w:t xml:space="preserve"> </w:t>
+      </w:r>
+      <w:r>
+        <w:t xml:space="preserve">in Wikipedia</w:t>
+      </w:r>
+    </w:p>
+    <w:p>
+      <w:pPr>
+        <w:numPr>
+          <w:ilvl w:val="0"/>
+          <w:numId w:val="1014"/>
+        </w:numPr>
+      </w:pPr>
+      <w:hyperlink r:id="rId74">
+        <w:r>
+          <w:rPr>
+            <w:rStyle w:val="Hyperlink"/>
+          </w:rPr>
+          <w:t xml:space="preserve">GitHub</w:t>
+        </w:r>
+      </w:hyperlink>
+      <w:r>
+        <w:t xml:space="preserve"> </w:t>
+      </w:r>
+      <w:r>
+        <w:t xml:space="preserve">in Wikipedia</w:t>
+      </w:r>
+    </w:p>
+    <w:p>
+      <w:pPr>
+        <w:numPr>
+          <w:ilvl w:val="0"/>
+          <w:numId w:val="1014"/>
+        </w:numPr>
+      </w:pPr>
+      <w:r>
+        <w:t xml:space="preserve">Video</w:t>
+      </w:r>
+      <w:r>
+        <w:t xml:space="preserve"> </w:t>
+      </w:r>
+      <w:hyperlink r:id="rId137">
+        <w:r>
+          <w:rPr>
+            <w:rStyle w:val="Hyperlink"/>
+          </w:rPr>
+          <w:t xml:space="preserve">Was ist GitHub?</w:t>
+        </w:r>
+      </w:hyperlink>
+      <w:r>
+        <w:t xml:space="preserve"> </w:t>
+      </w:r>
+      <w:r>
+        <w:t xml:space="preserve">auf YouTube</w:t>
+      </w:r>
+    </w:p>
+    <w:p>
+      <w:pPr>
+        <w:numPr>
+          <w:ilvl w:val="0"/>
+          <w:numId w:val="1014"/>
+        </w:numPr>
+      </w:pPr>
+      <w:r>
+        <w:t xml:space="preserve">Crash-Kurs</w:t>
+      </w:r>
+      <w:r>
+        <w:t xml:space="preserve"> </w:t>
+      </w:r>
+      <w:hyperlink r:id="rId138">
+        <w:r>
+          <w:rPr>
+            <w:rStyle w:val="Hyperlink"/>
+          </w:rPr>
+          <w:t xml:space="preserve">Git and GitHub for Beginners</w:t>
+        </w:r>
+      </w:hyperlink>
+      <w:r>
+        <w:t xml:space="preserve"> </w:t>
+      </w:r>
+      <w:r>
+        <w:t xml:space="preserve">auf YouTube</w:t>
+      </w:r>
+    </w:p>
+    <w:p>
+      <w:pPr>
+        <w:pStyle w:val="FirstParagraph"/>
+      </w:pPr>
+      <w:r>
+        <w:t xml:space="preserve">Das GitHub Repository wird nach dem</w:t>
+      </w:r>
+      <w:r>
+        <w:t xml:space="preserve"> </w:t>
+      </w:r>
+      <w:hyperlink r:id="rId139">
+        <w:r>
+          <w:rPr>
+            <w:rStyle w:val="Hyperlink"/>
+          </w:rPr>
+          <w:t xml:space="preserve">Git-Flow-Workflow von Atlassian</w:t>
+        </w:r>
+      </w:hyperlink>
+      <w:r>
+        <w:t xml:space="preserve"> </w:t>
+      </w:r>
+      <w:r>
+        <w:t xml:space="preserve">verwaltet. Dabei ist im Master-Branch immer die aktuell gültige Version des Leitfadens. Im Develop-Branch werden Änderungen gemacht, die dann für eine neue Version mit einem Pull Request übernommen werden.</w:t>
+      </w:r>
+    </w:p>
+    <w:p>
+      <w:pPr>
+        <w:pStyle w:val="BodyText"/>
+      </w:pPr>
+      <w:r>
+        <w:drawing>
+          <wp:inline>
+            <wp:extent cx="5334000" cy="952500"/>
+            <wp:effectExtent b="0" l="0" r="0" t="0"/>
+            <wp:docPr descr="" title="" id="141" name="Picture"/>
+            <a:graphic>
+              <a:graphicData uri="http://schemas.openxmlformats.org/drawingml/2006/picture">
+                <pic:pic>
+                  <pic:nvPicPr>
+                    <pic:cNvPr descr="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" id="142" name="Picture"/>
+                    <pic:cNvPicPr>
+                      <a:picLocks noChangeArrowheads="1" noChangeAspect="1"/>
+                    </pic:cNvPicPr>
+                  </pic:nvPicPr>
+                  <pic:blipFill>
+                    <a:blip r:embed="rId140"/>
+                    <a:stretch>
+                      <a:fillRect/>
+                    </a:stretch>
+                  </pic:blipFill>
+                  <pic:spPr bwMode="auto">
+                    <a:xfrm>
+                      <a:off x="0" y="0"/>
+                      <a:ext cx="5334000" cy="952500"/>
+                    </a:xfrm>
+                    <a:prstGeom prst="rect">
+                      <a:avLst/>
+                    </a:prstGeom>
+                    <a:noFill/>
+                    <a:ln w="9525">
+                      <a:noFill/>
+                      <a:headEnd/>
+                      <a:tailEnd/>
+                    </a:ln>
+                  </pic:spPr>
+                </pic:pic>
+              </a:graphicData>
+            </a:graphic>
+          </wp:inline>
+        </w:drawing>
+      </w:r>
+    </w:p>
+    <w:bookmarkEnd w:id="143"/>
+    <w:bookmarkEnd w:id="144"/>
+    <w:bookmarkStart w:id="148" w:name="lernpfad"/>
     <w:p>
       <w:pPr>
         <w:pStyle w:val="Heading1"/>
@@ -4956,7 +5192,7 @@
       <w:pPr>
         <w:numPr>
           <w:ilvl w:val="0"/>
-          <w:numId w:val="1014"/>
+          <w:numId w:val="1015"/>
         </w:numPr>
         <w:pStyle w:val="Compact"/>
       </w:pPr>
@@ -4978,7 +5214,7 @@
       <w:pPr>
         <w:numPr>
           <w:ilvl w:val="0"/>
-          <w:numId w:val="1014"/>
+          <w:numId w:val="1015"/>
         </w:numPr>
         <w:pStyle w:val="Compact"/>
       </w:pPr>
@@ -5000,7 +5236,7 @@
       <w:pPr>
         <w:numPr>
           <w:ilvl w:val="0"/>
-          <w:numId w:val="1014"/>
+          <w:numId w:val="1015"/>
         </w:numPr>
         <w:pStyle w:val="Compact"/>
       </w:pPr>
@@ -5022,7 +5258,7 @@
       <w:pPr>
         <w:numPr>
           <w:ilvl w:val="0"/>
-          <w:numId w:val="1014"/>
+          <w:numId w:val="1015"/>
         </w:numPr>
         <w:pStyle w:val="Compact"/>
       </w:pPr>
@@ -5056,7 +5292,7 @@
       <w:pPr>
         <w:numPr>
           <w:ilvl w:val="0"/>
-          <w:numId w:val="1015"/>
+          <w:numId w:val="1016"/>
         </w:numPr>
         <w:pStyle w:val="Compact"/>
       </w:pPr>
@@ -5078,7 +5314,7 @@
       <w:pPr>
         <w:numPr>
           <w:ilvl w:val="0"/>
-          <w:numId w:val="1015"/>
+          <w:numId w:val="1016"/>
         </w:numPr>
         <w:pStyle w:val="Compact"/>
       </w:pPr>
@@ -5098,7 +5334,7 @@
       <w:r>
         <w:t xml:space="preserve"> </w:t>
       </w:r>
-      <w:hyperlink r:id="rId137">
+      <w:hyperlink r:id="rId145">
         <w:r>
           <w:rPr>
             <w:rStyle w:val="Hyperlink"/>
@@ -5117,7 +5353,7 @@
       <w:pPr>
         <w:numPr>
           <w:ilvl w:val="0"/>
-          <w:numId w:val="1015"/>
+          <w:numId w:val="1016"/>
         </w:numPr>
         <w:pStyle w:val="Compact"/>
       </w:pPr>
@@ -5139,7 +5375,7 @@
       <w:pPr>
         <w:numPr>
           <w:ilvl w:val="0"/>
-          <w:numId w:val="1015"/>
+          <w:numId w:val="1016"/>
         </w:numPr>
         <w:pStyle w:val="Compact"/>
       </w:pPr>
@@ -5159,7 +5395,7 @@
       <w:r>
         <w:t xml:space="preserve"> </w:t>
       </w:r>
-      <w:hyperlink r:id="rId138">
+      <w:hyperlink r:id="rId139">
         <w:r>
           <w:rPr>
             <w:rStyle w:val="Hyperlink"/>
@@ -5187,7 +5423,7 @@
       <w:pPr>
         <w:numPr>
           <w:ilvl w:val="0"/>
-          <w:numId w:val="1016"/>
+          <w:numId w:val="1017"/>
         </w:numPr>
         <w:pStyle w:val="Compact"/>
       </w:pPr>
@@ -5207,7 +5443,7 @@
       <w:r>
         <w:t xml:space="preserve"> </w:t>
       </w:r>
-      <w:hyperlink r:id="rId139">
+      <w:hyperlink r:id="rId146">
         <w:r>
           <w:rPr>
             <w:rStyle w:val="Hyperlink"/>
@@ -5224,7 +5460,7 @@
       <w:r>
         <w:t xml:space="preserve"> </w:t>
       </w:r>
-      <w:hyperlink r:id="rId140">
+      <w:hyperlink r:id="rId147">
         <w:r>
           <w:rPr>
             <w:rStyle w:val="Hyperlink"/>
@@ -5243,7 +5479,7 @@
       <w:pPr>
         <w:numPr>
           <w:ilvl w:val="0"/>
-          <w:numId w:val="1016"/>
+          <w:numId w:val="1017"/>
         </w:numPr>
         <w:pStyle w:val="Compact"/>
       </w:pPr>
@@ -5265,7 +5501,7 @@
       <w:pPr>
         <w:numPr>
           <w:ilvl w:val="0"/>
-          <w:numId w:val="1016"/>
+          <w:numId w:val="1017"/>
         </w:numPr>
         <w:pStyle w:val="Compact"/>
       </w:pPr>
@@ -5283,8 +5519,8 @@
         <w:t xml:space="preserve">Die Version 0.2 wird auf GitHub in Form eines weiteren Release veröffentlicht und auf geeigneten Kanälen an die Zielgruppe kommuniziert. Idealerweise probieren einige Learning Circle den Leitfaden im nächsten Sprint aus, geben Feedback auf Basis dessen dann eine Version 1.0 veröffentlicht werden kann.</w:t>
       </w:r>
     </w:p>
-    <w:bookmarkEnd w:id="141"/>
-    <w:bookmarkStart w:id="145" w:name="anhang"/>
+    <w:bookmarkEnd w:id="148"/>
+    <w:bookmarkStart w:id="152" w:name="anhang"/>
     <w:p>
       <w:pPr>
         <w:pStyle w:val="Heading1"/>
@@ -5302,7 +5538,7 @@
         <w:t xml:space="preserve">Anhang</w:t>
       </w:r>
     </w:p>
-    <w:bookmarkStart w:id="142" w:name="danksagungen"/>
+    <w:bookmarkStart w:id="149" w:name="danksagungen"/>
     <w:p>
       <w:pPr>
         <w:pStyle w:val="Heading2"/>
@@ -5328,8 +5564,8 @@
         <w:t xml:space="preserve">Ein großer Dank an die vielen Projekte und Vorarbeiten, die die Erstellung und Verwaltung von lernOS Leitfäden ermöglichen.</w:t>
       </w:r>
     </w:p>
-    <w:bookmarkEnd w:id="142"/>
-    <w:bookmarkStart w:id="143" w:name="änderungshistorie"/>
+    <w:bookmarkEnd w:id="149"/>
+    <w:bookmarkStart w:id="150" w:name="änderungshistorie"/>
     <w:p>
       <w:pPr>
         <w:pStyle w:val="Heading2"/>
@@ -5463,8 +5699,8 @@
         </w:tc>
       </w:tr>
     </w:tbl>
-    <w:bookmarkEnd w:id="143"/>
-    <w:bookmarkStart w:id="144" w:name="lernos-glossar"/>
+    <w:bookmarkEnd w:id="150"/>
+    <w:bookmarkStart w:id="151" w:name="lernos-glossar"/>
     <w:p>
       <w:pPr>
         <w:pStyle w:val="Heading2"/>
@@ -5498,7 +5734,7 @@
       <w:pPr>
         <w:numPr>
           <w:ilvl w:val="0"/>
-          <w:numId w:val="1017"/>
+          <w:numId w:val="1018"/>
         </w:numPr>
         <w:pStyle w:val="Compact"/>
       </w:pPr>
@@ -5514,7 +5750,7 @@
       <w:pPr>
         <w:numPr>
           <w:ilvl w:val="0"/>
-          <w:numId w:val="1017"/>
+          <w:numId w:val="1018"/>
         </w:numPr>
         <w:pStyle w:val="Compact"/>
       </w:pPr>
@@ -5545,7 +5781,7 @@
       <w:pPr>
         <w:numPr>
           <w:ilvl w:val="0"/>
-          <w:numId w:val="1018"/>
+          <w:numId w:val="1019"/>
         </w:numPr>
         <w:pStyle w:val="Compact"/>
       </w:pPr>
@@ -5561,7 +5797,7 @@
       <w:pPr>
         <w:numPr>
           <w:ilvl w:val="0"/>
-          <w:numId w:val="1018"/>
+          <w:numId w:val="1019"/>
         </w:numPr>
         <w:pStyle w:val="Compact"/>
       </w:pPr>
@@ -5589,7 +5825,7 @@
       <w:pPr>
         <w:numPr>
           <w:ilvl w:val="0"/>
-          <w:numId w:val="1019"/>
+          <w:numId w:val="1020"/>
         </w:numPr>
         <w:pStyle w:val="Compact"/>
       </w:pPr>
@@ -5620,7 +5856,7 @@
       <w:pPr>
         <w:numPr>
           <w:ilvl w:val="0"/>
-          <w:numId w:val="1020"/>
+          <w:numId w:val="1021"/>
         </w:numPr>
         <w:pStyle w:val="Compact"/>
       </w:pPr>
@@ -5636,7 +5872,7 @@
       <w:pPr>
         <w:numPr>
           <w:ilvl w:val="0"/>
-          <w:numId w:val="1020"/>
+          <w:numId w:val="1021"/>
         </w:numPr>
         <w:pStyle w:val="Compact"/>
       </w:pPr>
@@ -5655,7 +5891,7 @@
       <w:pPr>
         <w:numPr>
           <w:ilvl w:val="0"/>
-          <w:numId w:val="1020"/>
+          <w:numId w:val="1021"/>
         </w:numPr>
         <w:pStyle w:val="Compact"/>
       </w:pPr>
@@ -5677,7 +5913,7 @@
       <w:pPr>
         <w:numPr>
           <w:ilvl w:val="0"/>
-          <w:numId w:val="1020"/>
+          <w:numId w:val="1021"/>
         </w:numPr>
         <w:pStyle w:val="Compact"/>
       </w:pPr>
@@ -5696,7 +5932,7 @@
       <w:pPr>
         <w:numPr>
           <w:ilvl w:val="0"/>
-          <w:numId w:val="1020"/>
+          <w:numId w:val="1021"/>
         </w:numPr>
         <w:pStyle w:val="Compact"/>
       </w:pPr>
@@ -5727,7 +5963,7 @@
       <w:pPr>
         <w:numPr>
           <w:ilvl w:val="0"/>
-          <w:numId w:val="1021"/>
+          <w:numId w:val="1022"/>
         </w:numPr>
         <w:pStyle w:val="Compact"/>
       </w:pPr>
@@ -5755,7 +5991,7 @@
       <w:pPr>
         <w:numPr>
           <w:ilvl w:val="0"/>
-          <w:numId w:val="1022"/>
+          <w:numId w:val="1023"/>
         </w:numPr>
         <w:pStyle w:val="Compact"/>
       </w:pPr>
@@ -5771,7 +6007,7 @@
       <w:pPr>
         <w:numPr>
           <w:ilvl w:val="0"/>
-          <w:numId w:val="1022"/>
+          <w:numId w:val="1023"/>
         </w:numPr>
         <w:pStyle w:val="Compact"/>
       </w:pPr>
@@ -5790,7 +6026,7 @@
       <w:pPr>
         <w:numPr>
           <w:ilvl w:val="0"/>
-          <w:numId w:val="1022"/>
+          <w:numId w:val="1023"/>
         </w:numPr>
         <w:pStyle w:val="Compact"/>
       </w:pPr>
@@ -5818,7 +6054,7 @@
       <w:pPr>
         <w:numPr>
           <w:ilvl w:val="0"/>
-          <w:numId w:val="1023"/>
+          <w:numId w:val="1024"/>
         </w:numPr>
         <w:pStyle w:val="Compact"/>
       </w:pPr>
@@ -5837,7 +6073,7 @@
       <w:pPr>
         <w:numPr>
           <w:ilvl w:val="0"/>
-          <w:numId w:val="1023"/>
+          <w:numId w:val="1024"/>
         </w:numPr>
         <w:pStyle w:val="Compact"/>
       </w:pPr>
@@ -5856,7 +6092,7 @@
       <w:pPr>
         <w:numPr>
           <w:ilvl w:val="0"/>
-          <w:numId w:val="1023"/>
+          <w:numId w:val="1024"/>
         </w:numPr>
         <w:pStyle w:val="Compact"/>
       </w:pPr>
@@ -5887,7 +6123,7 @@
       <w:pPr>
         <w:numPr>
           <w:ilvl w:val="0"/>
-          <w:numId w:val="1024"/>
+          <w:numId w:val="1025"/>
         </w:numPr>
         <w:pStyle w:val="Compact"/>
       </w:pPr>
@@ -5906,7 +6142,7 @@
       <w:pPr>
         <w:numPr>
           <w:ilvl w:val="0"/>
-          <w:numId w:val="1024"/>
+          <w:numId w:val="1025"/>
         </w:numPr>
         <w:pStyle w:val="Compact"/>
       </w:pPr>
@@ -5925,7 +6161,7 @@
       <w:pPr>
         <w:numPr>
           <w:ilvl w:val="0"/>
-          <w:numId w:val="1024"/>
+          <w:numId w:val="1025"/>
         </w:numPr>
         <w:pStyle w:val="Compact"/>
       </w:pPr>
@@ -5944,7 +6180,7 @@
       <w:pPr>
         <w:numPr>
           <w:ilvl w:val="0"/>
-          <w:numId w:val="1024"/>
+          <w:numId w:val="1025"/>
         </w:numPr>
         <w:pStyle w:val="Compact"/>
       </w:pPr>
@@ -5963,7 +6199,7 @@
       <w:pPr>
         <w:numPr>
           <w:ilvl w:val="0"/>
-          <w:numId w:val="1024"/>
+          <w:numId w:val="1025"/>
         </w:numPr>
         <w:pStyle w:val="Compact"/>
       </w:pPr>
@@ -5979,7 +6215,7 @@
       <w:pPr>
         <w:numPr>
           <w:ilvl w:val="0"/>
-          <w:numId w:val="1024"/>
+          <w:numId w:val="1025"/>
         </w:numPr>
         <w:pStyle w:val="Compact"/>
       </w:pPr>
@@ -5995,7 +6231,7 @@
       <w:pPr>
         <w:numPr>
           <w:ilvl w:val="0"/>
-          <w:numId w:val="1024"/>
+          <w:numId w:val="1025"/>
         </w:numPr>
         <w:pStyle w:val="Compact"/>
       </w:pPr>
@@ -6011,7 +6247,7 @@
       <w:pPr>
         <w:numPr>
           <w:ilvl w:val="0"/>
-          <w:numId w:val="1024"/>
+          <w:numId w:val="1025"/>
         </w:numPr>
         <w:pStyle w:val="Compact"/>
       </w:pPr>
@@ -6027,7 +6263,7 @@
       <w:pPr>
         <w:numPr>
           <w:ilvl w:val="0"/>
-          <w:numId w:val="1024"/>
+          <w:numId w:val="1025"/>
         </w:numPr>
         <w:pStyle w:val="Compact"/>
       </w:pPr>
@@ -6058,7 +6294,7 @@
       <w:pPr>
         <w:numPr>
           <w:ilvl w:val="0"/>
-          <w:numId w:val="1025"/>
+          <w:numId w:val="1026"/>
         </w:numPr>
         <w:pStyle w:val="Compact"/>
       </w:pPr>
@@ -6077,7 +6313,7 @@
       <w:pPr>
         <w:numPr>
           <w:ilvl w:val="0"/>
-          <w:numId w:val="1025"/>
+          <w:numId w:val="1026"/>
         </w:numPr>
         <w:pStyle w:val="Compact"/>
       </w:pPr>
@@ -6093,7 +6329,7 @@
       <w:pPr>
         <w:numPr>
           <w:ilvl w:val="0"/>
-          <w:numId w:val="1025"/>
+          <w:numId w:val="1026"/>
         </w:numPr>
         <w:pStyle w:val="Compact"/>
       </w:pPr>
@@ -6124,7 +6360,7 @@
       <w:pPr>
         <w:numPr>
           <w:ilvl w:val="0"/>
-          <w:numId w:val="1026"/>
+          <w:numId w:val="1027"/>
         </w:numPr>
         <w:pStyle w:val="Compact"/>
       </w:pPr>
@@ -6140,7 +6376,7 @@
       <w:pPr>
         <w:numPr>
           <w:ilvl w:val="0"/>
-          <w:numId w:val="1026"/>
+          <w:numId w:val="1027"/>
         </w:numPr>
         <w:pStyle w:val="Compact"/>
       </w:pPr>
@@ -6171,7 +6407,7 @@
       <w:pPr>
         <w:numPr>
           <w:ilvl w:val="0"/>
-          <w:numId w:val="1027"/>
+          <w:numId w:val="1028"/>
         </w:numPr>
         <w:pStyle w:val="Compact"/>
       </w:pPr>
@@ -6187,7 +6423,7 @@
       <w:pPr>
         <w:numPr>
           <w:ilvl w:val="0"/>
-          <w:numId w:val="1027"/>
+          <w:numId w:val="1028"/>
         </w:numPr>
         <w:pStyle w:val="Compact"/>
       </w:pPr>
@@ -6218,7 +6454,7 @@
       <w:pPr>
         <w:numPr>
           <w:ilvl w:val="0"/>
-          <w:numId w:val="1028"/>
+          <w:numId w:val="1029"/>
         </w:numPr>
         <w:pStyle w:val="Compact"/>
       </w:pPr>
@@ -6246,7 +6482,7 @@
       <w:pPr>
         <w:numPr>
           <w:ilvl w:val="0"/>
-          <w:numId w:val="1029"/>
+          <w:numId w:val="1030"/>
         </w:numPr>
         <w:pStyle w:val="Compact"/>
       </w:pPr>
@@ -6262,7 +6498,7 @@
       <w:pPr>
         <w:numPr>
           <w:ilvl w:val="0"/>
-          <w:numId w:val="1029"/>
+          <w:numId w:val="1030"/>
         </w:numPr>
         <w:pStyle w:val="Compact"/>
       </w:pPr>
@@ -6278,7 +6514,7 @@
       <w:pPr>
         <w:numPr>
           <w:ilvl w:val="0"/>
-          <w:numId w:val="1029"/>
+          <w:numId w:val="1030"/>
         </w:numPr>
         <w:pStyle w:val="Compact"/>
       </w:pPr>
@@ -6294,7 +6530,7 @@
       <w:pPr>
         <w:numPr>
           <w:ilvl w:val="0"/>
-          <w:numId w:val="1029"/>
+          <w:numId w:val="1030"/>
         </w:numPr>
         <w:pStyle w:val="Compact"/>
       </w:pPr>
@@ -6310,7 +6546,7 @@
       <w:pPr>
         <w:numPr>
           <w:ilvl w:val="0"/>
-          <w:numId w:val="1029"/>
+          <w:numId w:val="1030"/>
         </w:numPr>
         <w:pStyle w:val="Compact"/>
       </w:pPr>
@@ -6326,7 +6562,7 @@
       <w:pPr>
         <w:numPr>
           <w:ilvl w:val="0"/>
-          <w:numId w:val="1029"/>
+          <w:numId w:val="1030"/>
         </w:numPr>
         <w:pStyle w:val="Compact"/>
       </w:pPr>
@@ -6354,7 +6590,7 @@
       <w:pPr>
         <w:numPr>
           <w:ilvl w:val="0"/>
-          <w:numId w:val="1030"/>
+          <w:numId w:val="1031"/>
         </w:numPr>
         <w:pStyle w:val="Compact"/>
       </w:pPr>
@@ -6370,7 +6606,7 @@
       <w:pPr>
         <w:numPr>
           <w:ilvl w:val="0"/>
-          <w:numId w:val="1030"/>
+          <w:numId w:val="1031"/>
         </w:numPr>
         <w:pStyle w:val="Compact"/>
       </w:pPr>
@@ -6419,7 +6655,7 @@
       <w:pPr>
         <w:numPr>
           <w:ilvl w:val="0"/>
-          <w:numId w:val="1031"/>
+          <w:numId w:val="1032"/>
         </w:numPr>
         <w:pStyle w:val="Compact"/>
       </w:pPr>
@@ -6438,7 +6674,7 @@
       <w:pPr>
         <w:numPr>
           <w:ilvl w:val="0"/>
-          <w:numId w:val="1031"/>
+          <w:numId w:val="1032"/>
         </w:numPr>
         <w:pStyle w:val="Compact"/>
       </w:pPr>
@@ -6472,7 +6708,7 @@
       <w:pPr>
         <w:numPr>
           <w:ilvl w:val="0"/>
-          <w:numId w:val="1032"/>
+          <w:numId w:val="1033"/>
         </w:numPr>
         <w:pStyle w:val="Compact"/>
       </w:pPr>
@@ -6488,7 +6724,7 @@
       <w:pPr>
         <w:numPr>
           <w:ilvl w:val="0"/>
-          <w:numId w:val="1032"/>
+          <w:numId w:val="1033"/>
         </w:numPr>
         <w:pStyle w:val="Compact"/>
       </w:pPr>
@@ -6510,7 +6746,7 @@
       <w:pPr>
         <w:numPr>
           <w:ilvl w:val="0"/>
-          <w:numId w:val="1032"/>
+          <w:numId w:val="1033"/>
         </w:numPr>
         <w:pStyle w:val="Compact"/>
       </w:pPr>
@@ -6529,7 +6765,7 @@
       <w:pPr>
         <w:numPr>
           <w:ilvl w:val="0"/>
-          <w:numId w:val="1032"/>
+          <w:numId w:val="1033"/>
         </w:numPr>
         <w:pStyle w:val="Compact"/>
       </w:pPr>
@@ -6560,7 +6796,7 @@
       <w:pPr>
         <w:numPr>
           <w:ilvl w:val="0"/>
-          <w:numId w:val="1033"/>
+          <w:numId w:val="1034"/>
         </w:numPr>
         <w:pStyle w:val="Compact"/>
       </w:pPr>
@@ -6575,8 +6811,8 @@
         <w:t xml:space="preserve">Result to be achieved (ISO 9001:2015).</w:t>
       </w:r>
     </w:p>
-    <w:bookmarkEnd w:id="144"/>
-    <w:bookmarkEnd w:id="145"/>
+    <w:bookmarkEnd w:id="151"/>
+    <w:bookmarkEnd w:id="152"/>
     <w:sectPr/>
   </w:body>
 </w:document>
@@ -7025,6 +7261,9 @@
     <w:abstractNumId w:val="991"/>
   </w:num>
   <w:num w:numId="1033">
+    <w:abstractNumId w:val="991"/>
+  </w:num>
+  <w:num w:numId="1034">
     <w:abstractNumId w:val="991"/>
   </w:num>
 </w:numbering>

</xml_diff>